<commit_message>
25-07-25, Blog Pauwels in word bijgewerkt
</commit_message>
<xml_diff>
--- a/BlogsWord/Deademvaneenpossibilist.docx
+++ b/BlogsWord/Deademvaneenpossibilist.docx
@@ -227,27 +227,23 @@
         <w:spacing w:line="360" w:lineRule="auto"/>
         <w:rPr>
           <w:rFonts w:ascii="Courier New" w:hAnsi="Courier New" w:cs="Courier New"/>
-          <w:lang w:val="en-US"/>
         </w:rPr>
       </w:pPr>
       <w:r>
         <w:rPr>
           <w:rFonts w:ascii="Courier New" w:hAnsi="Courier New" w:cs="Courier New"/>
-          <w:lang w:val="en-US"/>
         </w:rPr>
         <w:t>(</w:t>
       </w:r>
       <w:r>
         <w:rPr>
           <w:rFonts w:ascii="Courier New" w:hAnsi="Courier New" w:cs="Courier New"/>
-          <w:lang w:val="en-US"/>
         </w:rPr>
         <w:t>Eric Hanson</w:t>
       </w:r>
       <w:r>
         <w:rPr>
           <w:rFonts w:ascii="Courier New" w:hAnsi="Courier New" w:cs="Courier New"/>
-          <w:lang w:val="en-US"/>
         </w:rPr>
         <w:t>)</w:t>
       </w:r>
@@ -259,7 +255,6 @@
           <w:rFonts w:ascii="Courier New" w:hAnsi="Courier New" w:cs="Courier New"/>
           <w:i/>
           <w:iCs/>
-          <w:lang w:val="en-US"/>
         </w:rPr>
       </w:pPr>
     </w:p>
@@ -274,13 +269,73 @@
         <w:rPr>
           <w:rFonts w:ascii="Courier New" w:hAnsi="Courier New" w:cs="Courier New"/>
         </w:rPr>
-        <w:t>Caroline Pauwels was communicatiewetenschapper en tijdens het laatste deel van haar leven rector van de Vrije Universiteit Brussel (VUB). Ze overleed een jaar geleden</w:t>
-      </w:r>
-      <w:r>
-        <w:rPr>
-          <w:rFonts w:ascii="Courier New" w:hAnsi="Courier New" w:cs="Courier New"/>
-        </w:rPr>
-        <w:t xml:space="preserve">. Met haar bestuurlijke ervaring en haar humanistische waarden zorgde zij voor maatschappelijke betrokkenheid en maakte zij de universiteit trots. Zij was een belangrijke Belgische denker waar mensen graag naar luisterden op televisie of podcasts. Zij mengde zich in allerlei maatschappelijke debatten. Voor haar dood schreef zij het prachtige </w:t>
+        <w:t xml:space="preserve">Caroline Pauwels was communicatiewetenschapper en </w:t>
+      </w:r>
+      <w:r>
+        <w:rPr>
+          <w:rFonts w:ascii="Courier New" w:hAnsi="Courier New" w:cs="Courier New"/>
+        </w:rPr>
+        <w:t>in</w:t>
+      </w:r>
+      <w:r>
+        <w:rPr>
+          <w:rFonts w:ascii="Courier New" w:hAnsi="Courier New" w:cs="Courier New"/>
+        </w:rPr>
+        <w:t xml:space="preserve"> het laatste deel van haar leven rector van de Vrije Universiteit Brussel (VUB). Ze overleed een jaar geleden</w:t>
+      </w:r>
+      <w:r>
+        <w:rPr>
+          <w:rFonts w:ascii="Courier New" w:hAnsi="Courier New" w:cs="Courier New"/>
+        </w:rPr>
+        <w:t xml:space="preserve">. Met haar bestuurlijke ervaring en haar humanistische waarden </w:t>
+      </w:r>
+      <w:r>
+        <w:rPr>
+          <w:rFonts w:ascii="Courier New" w:hAnsi="Courier New" w:cs="Courier New"/>
+        </w:rPr>
+        <w:t xml:space="preserve">betrok zij de universiteit meer bij de </w:t>
+      </w:r>
+      <w:r>
+        <w:rPr>
+          <w:rFonts w:ascii="Courier New" w:hAnsi="Courier New" w:cs="Courier New"/>
+        </w:rPr>
+        <w:t>maatschapp</w:t>
+      </w:r>
+      <w:r>
+        <w:rPr>
+          <w:rFonts w:ascii="Courier New" w:hAnsi="Courier New" w:cs="Courier New"/>
+        </w:rPr>
+        <w:t>ij</w:t>
+      </w:r>
+      <w:r>
+        <w:rPr>
+          <w:rFonts w:ascii="Courier New" w:hAnsi="Courier New" w:cs="Courier New"/>
+        </w:rPr>
+        <w:t xml:space="preserve"> en maakte </w:t>
+      </w:r>
+      <w:r>
+        <w:rPr>
+          <w:rFonts w:ascii="Courier New" w:hAnsi="Courier New" w:cs="Courier New"/>
+        </w:rPr>
+        <w:t>haar</w:t>
+      </w:r>
+      <w:r>
+        <w:rPr>
+          <w:rFonts w:ascii="Courier New" w:hAnsi="Courier New" w:cs="Courier New"/>
+        </w:rPr>
+        <w:t xml:space="preserve"> trots. Zij was een belangrijke Belgische denker waar mensen graag naar luisterden op televisie of </w:t>
+      </w:r>
+      <w:r>
+        <w:rPr>
+          <w:rFonts w:ascii="Courier New" w:hAnsi="Courier New" w:cs="Courier New"/>
+        </w:rPr>
+        <w:t xml:space="preserve">via </w:t>
+      </w:r>
+      <w:r>
+        <w:rPr>
+          <w:rFonts w:ascii="Courier New" w:hAnsi="Courier New" w:cs="Courier New"/>
+        </w:rPr>
+        <w:t xml:space="preserve">podcasts. Zij mengde zich in allerlei maatschappelijke debatten. Voor haar dood schreef zij het prachtige </w:t>
       </w:r>
       <w:r>
         <w:rPr>
@@ -304,7 +359,107 @@
         <w:rPr>
           <w:rFonts w:ascii="Courier New" w:hAnsi="Courier New" w:cs="Courier New"/>
         </w:rPr>
-        <w:t xml:space="preserve">. Voor een deel zijn het stukken die eerder in columns en kranten verschenen en ze heeft er nieuwe stukken aan toegevoegd. </w:t>
+        <w:t xml:space="preserve">. Voor een deel zijn het stukken die eerder </w:t>
+      </w:r>
+      <w:r>
+        <w:rPr>
+          <w:rFonts w:ascii="Courier New" w:hAnsi="Courier New" w:cs="Courier New"/>
+        </w:rPr>
+        <w:t>als</w:t>
+      </w:r>
+      <w:r>
+        <w:rPr>
+          <w:rFonts w:ascii="Courier New" w:hAnsi="Courier New" w:cs="Courier New"/>
+        </w:rPr>
+        <w:t xml:space="preserve"> columns </w:t>
+      </w:r>
+      <w:r>
+        <w:rPr>
+          <w:rFonts w:ascii="Courier New" w:hAnsi="Courier New" w:cs="Courier New"/>
+        </w:rPr>
+        <w:t xml:space="preserve">en </w:t>
+      </w:r>
+      <w:r>
+        <w:rPr>
+          <w:rFonts w:ascii="Courier New" w:hAnsi="Courier New" w:cs="Courier New"/>
+        </w:rPr>
+        <w:t>artikelen</w:t>
+      </w:r>
+      <w:r>
+        <w:rPr>
+          <w:rFonts w:ascii="Courier New" w:hAnsi="Courier New" w:cs="Courier New"/>
+        </w:rPr>
+        <w:t xml:space="preserve"> i</w:t>
+      </w:r>
+      <w:r>
+        <w:rPr>
+          <w:rFonts w:ascii="Courier New" w:hAnsi="Courier New" w:cs="Courier New"/>
+        </w:rPr>
+        <w:t xml:space="preserve">n kranten verschenen en </w:t>
+      </w:r>
+      <w:r>
+        <w:rPr>
+          <w:rFonts w:ascii="Courier New" w:hAnsi="Courier New" w:cs="Courier New"/>
+        </w:rPr>
+        <w:t>waaraan ze</w:t>
+      </w:r>
+      <w:r>
+        <w:rPr>
+          <w:rFonts w:ascii="Courier New" w:hAnsi="Courier New" w:cs="Courier New"/>
+        </w:rPr>
+        <w:t xml:space="preserve"> nieuwe toegevoegd</w:t>
+      </w:r>
+      <w:r>
+        <w:rPr>
+          <w:rFonts w:ascii="Courier New" w:hAnsi="Courier New" w:cs="Courier New"/>
+        </w:rPr>
+        <w:t>e</w:t>
+      </w:r>
+      <w:r>
+        <w:rPr>
+          <w:rFonts w:ascii="Courier New" w:hAnsi="Courier New" w:cs="Courier New"/>
+        </w:rPr>
+        <w:t>.</w:t>
+      </w:r>
+      <w:r>
+        <w:rPr>
+          <w:rFonts w:ascii="Courier New" w:hAnsi="Courier New" w:cs="Courier New"/>
+        </w:rPr>
+        <w:t xml:space="preserve"> Frank van </w:t>
+      </w:r>
+      <w:proofErr w:type="spellStart"/>
+      <w:r>
+        <w:rPr>
+          <w:rFonts w:ascii="Courier New" w:hAnsi="Courier New" w:cs="Courier New"/>
+        </w:rPr>
+        <w:t>Laeken</w:t>
+      </w:r>
+      <w:proofErr w:type="spellEnd"/>
+      <w:r>
+        <w:rPr>
+          <w:rFonts w:ascii="Courier New" w:hAnsi="Courier New" w:cs="Courier New"/>
+        </w:rPr>
+        <w:t xml:space="preserve"> en Peter van </w:t>
+      </w:r>
+      <w:proofErr w:type="spellStart"/>
+      <w:r>
+        <w:rPr>
+          <w:rFonts w:ascii="Courier New" w:hAnsi="Courier New" w:cs="Courier New"/>
+        </w:rPr>
+        <w:t>Rompaey</w:t>
+      </w:r>
+      <w:proofErr w:type="spellEnd"/>
+      <w:r>
+        <w:rPr>
+          <w:rFonts w:ascii="Courier New" w:hAnsi="Courier New" w:cs="Courier New"/>
+        </w:rPr>
+        <w:t xml:space="preserve"> hielpen haar bij de samenstelling van deze lappendeken van overpeinzingen.</w:t>
+      </w:r>
+      <w:r>
+        <w:rPr>
+          <w:rFonts w:ascii="Courier New" w:hAnsi="Courier New" w:cs="Courier New"/>
+        </w:rPr>
+        <w:t xml:space="preserve"> </w:t>
       </w:r>
     </w:p>
     <w:p>
@@ -318,7 +473,37 @@
         <w:rPr>
           <w:rFonts w:ascii="Courier New" w:hAnsi="Courier New" w:cs="Courier New"/>
         </w:rPr>
-        <w:t xml:space="preserve">Ze heeft het boek als cirkels opgebouwd, het perfecte antwoord op </w:t>
+        <w:t>Ze heeft het boek als cirkels opgebouwd, h</w:t>
+      </w:r>
+      <w:r>
+        <w:rPr>
+          <w:rFonts w:ascii="Courier New" w:hAnsi="Courier New" w:cs="Courier New"/>
+        </w:rPr>
+        <w:t xml:space="preserve">aar </w:t>
+      </w:r>
+      <w:r>
+        <w:rPr>
+          <w:rFonts w:ascii="Courier New" w:hAnsi="Courier New" w:cs="Courier New"/>
+        </w:rPr>
+        <w:t>antwoord</w:t>
+      </w:r>
+      <w:r>
+        <w:rPr>
+          <w:rFonts w:ascii="Courier New" w:hAnsi="Courier New" w:cs="Courier New"/>
+        </w:rPr>
+        <w:t xml:space="preserve"> </w:t>
+      </w:r>
+      <w:r>
+        <w:rPr>
+          <w:rFonts w:ascii="Courier New" w:hAnsi="Courier New" w:cs="Courier New"/>
+        </w:rPr>
+        <w:t xml:space="preserve">op </w:t>
+      </w:r>
+      <w:r>
+        <w:rPr>
+          <w:rFonts w:ascii="Courier New" w:hAnsi="Courier New" w:cs="Courier New"/>
+        </w:rPr>
+        <w:t xml:space="preserve">het </w:t>
       </w:r>
       <w:proofErr w:type="spellStart"/>
       <w:r>
@@ -332,7 +517,151 @@
         <w:rPr>
           <w:rFonts w:ascii="Courier New" w:hAnsi="Courier New" w:cs="Courier New"/>
         </w:rPr>
-        <w:t xml:space="preserve"> waar de wereld volgens haar zo vol van zit en waar ze zich tegen afzet. In cirkels zit beweging, dynamiek en ze zitten volgens haar vol mogelijkheden. Ze neemt ons mee in de persoonlijke, maatschappelijke en filosofische reis die ze heeft afgelegd, omcirkelt zichzelf nog een keer en overziet het landschap dat haar heeft gemaakt tot deze bijzondere levenskunstenaar.  </w:t>
+        <w:t xml:space="preserve"> waar de wereld volgens haar zo vol van zit en waar z</w:t>
+      </w:r>
+      <w:r>
+        <w:rPr>
+          <w:rFonts w:ascii="Courier New" w:hAnsi="Courier New" w:cs="Courier New"/>
+        </w:rPr>
+        <w:t>ijzelf niets van moet hebben</w:t>
+      </w:r>
+      <w:r>
+        <w:rPr>
+          <w:rFonts w:ascii="Courier New" w:hAnsi="Courier New" w:cs="Courier New"/>
+        </w:rPr>
+        <w:t xml:space="preserve">. In cirkels zit </w:t>
+      </w:r>
+      <w:r>
+        <w:rPr>
+          <w:rFonts w:ascii="Courier New" w:hAnsi="Courier New" w:cs="Courier New"/>
+        </w:rPr>
+        <w:t xml:space="preserve">namelijk wel </w:t>
+      </w:r>
+      <w:r>
+        <w:rPr>
+          <w:rFonts w:ascii="Courier New" w:hAnsi="Courier New" w:cs="Courier New"/>
+        </w:rPr>
+        <w:t>beweging</w:t>
+      </w:r>
+      <w:r>
+        <w:rPr>
+          <w:rFonts w:ascii="Courier New" w:hAnsi="Courier New" w:cs="Courier New"/>
+        </w:rPr>
+        <w:t xml:space="preserve"> en</w:t>
+      </w:r>
+      <w:r>
+        <w:rPr>
+          <w:rFonts w:ascii="Courier New" w:hAnsi="Courier New" w:cs="Courier New"/>
+        </w:rPr>
+        <w:t xml:space="preserve"> dynamiek en ze zitten volgens haar </w:t>
+      </w:r>
+      <w:r>
+        <w:rPr>
+          <w:rFonts w:ascii="Courier New" w:hAnsi="Courier New" w:cs="Courier New"/>
+        </w:rPr>
+        <w:t>ook nog</w:t>
+      </w:r>
+      <w:r>
+        <w:rPr>
+          <w:rFonts w:ascii="Courier New" w:hAnsi="Courier New" w:cs="Courier New"/>
+        </w:rPr>
+        <w:t xml:space="preserve"> </w:t>
+      </w:r>
+      <w:r>
+        <w:rPr>
+          <w:rFonts w:ascii="Courier New" w:hAnsi="Courier New" w:cs="Courier New"/>
+        </w:rPr>
+        <w:t xml:space="preserve">eens </w:t>
+      </w:r>
+      <w:r>
+        <w:rPr>
+          <w:rFonts w:ascii="Courier New" w:hAnsi="Courier New" w:cs="Courier New"/>
+        </w:rPr>
+        <w:t xml:space="preserve">vol mogelijkheden. </w:t>
+      </w:r>
+      <w:r>
+        <w:rPr>
+          <w:rFonts w:ascii="Courier New" w:hAnsi="Courier New" w:cs="Courier New"/>
+        </w:rPr>
+        <w:t>Pauwels</w:t>
+      </w:r>
+      <w:r>
+        <w:rPr>
+          <w:rFonts w:ascii="Courier New" w:hAnsi="Courier New" w:cs="Courier New"/>
+        </w:rPr>
+        <w:t xml:space="preserve"> neemt ons mee in de persoonlijke, maatschappelijke en filosofische reis die ze heeft afgelegd, omcirkelt </w:t>
+      </w:r>
+      <w:r>
+        <w:rPr>
+          <w:rFonts w:ascii="Courier New" w:hAnsi="Courier New" w:cs="Courier New"/>
+        </w:rPr>
+        <w:t>haar werelden</w:t>
+      </w:r>
+      <w:r>
+        <w:rPr>
+          <w:rFonts w:ascii="Courier New" w:hAnsi="Courier New" w:cs="Courier New"/>
+        </w:rPr>
+        <w:t xml:space="preserve"> </w:t>
+      </w:r>
+      <w:r>
+        <w:rPr>
+          <w:rFonts w:ascii="Courier New" w:hAnsi="Courier New" w:cs="Courier New"/>
+        </w:rPr>
+        <w:t xml:space="preserve">in verschillende hoofdstukken </w:t>
+      </w:r>
+      <w:r>
+        <w:rPr>
+          <w:rFonts w:ascii="Courier New" w:hAnsi="Courier New" w:cs="Courier New"/>
+        </w:rPr>
+        <w:t xml:space="preserve">nog een keer en overziet </w:t>
+      </w:r>
+      <w:r>
+        <w:rPr>
+          <w:rFonts w:ascii="Courier New" w:hAnsi="Courier New" w:cs="Courier New"/>
+        </w:rPr>
+        <w:t xml:space="preserve">zo </w:t>
+      </w:r>
+      <w:r>
+        <w:rPr>
+          <w:rFonts w:ascii="Courier New" w:hAnsi="Courier New" w:cs="Courier New"/>
+        </w:rPr>
+        <w:t>h</w:t>
+      </w:r>
+      <w:r>
+        <w:rPr>
+          <w:rFonts w:ascii="Courier New" w:hAnsi="Courier New" w:cs="Courier New"/>
+        </w:rPr>
+        <w:t>aar</w:t>
+      </w:r>
+      <w:r>
+        <w:rPr>
+          <w:rFonts w:ascii="Courier New" w:hAnsi="Courier New" w:cs="Courier New"/>
+        </w:rPr>
+        <w:t xml:space="preserve"> </w:t>
+      </w:r>
+      <w:r>
+        <w:rPr>
+          <w:rFonts w:ascii="Courier New" w:hAnsi="Courier New" w:cs="Courier New"/>
+        </w:rPr>
+        <w:t xml:space="preserve">eigen </w:t>
+      </w:r>
+      <w:r>
+        <w:rPr>
+          <w:rFonts w:ascii="Courier New" w:hAnsi="Courier New" w:cs="Courier New"/>
+        </w:rPr>
+        <w:t>landschap dat haar heeft gemaakt tot de bijzondere levenskunstenaar</w:t>
+      </w:r>
+      <w:r>
+        <w:rPr>
+          <w:rFonts w:ascii="Courier New" w:hAnsi="Courier New" w:cs="Courier New"/>
+        </w:rPr>
+        <w:t xml:space="preserve"> die ze is geworden</w:t>
+      </w:r>
+      <w:r>
+        <w:rPr>
+          <w:rFonts w:ascii="Courier New" w:hAnsi="Courier New" w:cs="Courier New"/>
+        </w:rPr>
+        <w:t xml:space="preserve">.  </w:t>
       </w:r>
     </w:p>
     <w:p>
@@ -350,119 +679,6 @@
           <w:rFonts w:ascii="Courier New" w:hAnsi="Courier New" w:cs="Courier New"/>
         </w:rPr>
       </w:pPr>
-      <w:proofErr w:type="spellStart"/>
-      <w:r>
-        <w:rPr>
-          <w:rFonts w:ascii="Courier New" w:hAnsi="Courier New" w:cs="Courier New"/>
-        </w:rPr>
-        <w:t>Caroliene</w:t>
-      </w:r>
-      <w:proofErr w:type="spellEnd"/>
-      <w:r>
-        <w:rPr>
-          <w:rFonts w:ascii="Courier New" w:hAnsi="Courier New" w:cs="Courier New"/>
-        </w:rPr>
-        <w:t xml:space="preserve"> Pauwels werd geboren en groeide op in Sint </w:t>
-      </w:r>
-      <w:proofErr w:type="spellStart"/>
-      <w:r>
-        <w:rPr>
-          <w:rFonts w:ascii="Courier New" w:hAnsi="Courier New" w:cs="Courier New"/>
-        </w:rPr>
-        <w:t>Niklaas</w:t>
-      </w:r>
-      <w:proofErr w:type="spellEnd"/>
-      <w:r>
-        <w:rPr>
-          <w:rFonts w:ascii="Courier New" w:hAnsi="Courier New" w:cs="Courier New"/>
-        </w:rPr>
-        <w:t xml:space="preserve"> en studeerde in Antwerpen, Leuven en Brussel. Ze studeerde filosofie en promoveerde in de communicatiewetenschappen. Ze trouwde en scheidde en voedde haar kinderen zelf op. Liefde kent vele vormen. Ze laat </w:t>
-      </w:r>
-      <w:r>
-        <w:rPr>
-          <w:rFonts w:ascii="Courier New" w:hAnsi="Courier New" w:cs="Courier New"/>
-        </w:rPr>
-        <w:lastRenderedPageBreak/>
-        <w:t xml:space="preserve">een beetje van zichzelf zien als ze zichzelf omschrijft als iemand waarbij orde en wanorde door elkaar lopen, met een hechte vriendengroep, maar ook iemand op bepaalde momenten heel goed alleen kan functioneren. </w:t>
-      </w:r>
-      <w:r>
-        <w:rPr>
-          <w:rFonts w:ascii="Courier New" w:hAnsi="Courier New" w:cs="Courier New"/>
-        </w:rPr>
-        <w:t xml:space="preserve">Ze heeft drie hartsvriendinnen, vrijdenkers ook die net als zijzelf vooruit op de tijd zijn: Virginia </w:t>
-      </w:r>
-      <w:proofErr w:type="spellStart"/>
-      <w:r>
-        <w:rPr>
-          <w:rFonts w:ascii="Courier New" w:hAnsi="Courier New" w:cs="Courier New"/>
-        </w:rPr>
-        <w:t>Woolf</w:t>
-      </w:r>
-      <w:proofErr w:type="spellEnd"/>
-      <w:r>
-        <w:rPr>
-          <w:rFonts w:ascii="Courier New" w:hAnsi="Courier New" w:cs="Courier New"/>
-        </w:rPr>
-        <w:t xml:space="preserve">, Karen </w:t>
-      </w:r>
-      <w:proofErr w:type="spellStart"/>
-      <w:r>
-        <w:rPr>
-          <w:rFonts w:ascii="Courier New" w:hAnsi="Courier New" w:cs="Courier New"/>
-        </w:rPr>
-        <w:t>Blixen</w:t>
-      </w:r>
-      <w:proofErr w:type="spellEnd"/>
-      <w:r>
-        <w:rPr>
-          <w:rFonts w:ascii="Courier New" w:hAnsi="Courier New" w:cs="Courier New"/>
-        </w:rPr>
-        <w:t xml:space="preserve"> en, misschien wel vooral, Hannah </w:t>
-      </w:r>
-      <w:proofErr w:type="spellStart"/>
-      <w:r>
-        <w:rPr>
-          <w:rFonts w:ascii="Courier New" w:hAnsi="Courier New" w:cs="Courier New"/>
-        </w:rPr>
-        <w:t>Ahrendt</w:t>
-      </w:r>
-      <w:proofErr w:type="spellEnd"/>
-      <w:r>
-        <w:rPr>
-          <w:rFonts w:ascii="Courier New" w:hAnsi="Courier New" w:cs="Courier New"/>
-        </w:rPr>
-        <w:t xml:space="preserve">. Het zijn de </w:t>
-      </w:r>
-      <w:r>
-        <w:rPr>
-          <w:rFonts w:ascii="Courier New" w:hAnsi="Courier New" w:cs="Courier New"/>
-        </w:rPr>
-        <w:t>eerste cirkels</w:t>
-      </w:r>
-      <w:r>
-        <w:rPr>
-          <w:rFonts w:ascii="Courier New" w:hAnsi="Courier New" w:cs="Courier New"/>
-        </w:rPr>
-        <w:t xml:space="preserve">, </w:t>
-      </w:r>
-      <w:r>
-        <w:rPr>
-          <w:rFonts w:ascii="Courier New" w:hAnsi="Courier New" w:cs="Courier New"/>
-        </w:rPr>
-        <w:t xml:space="preserve">die van haarzelf, haar eigen leefwereld en van </w:t>
-      </w:r>
-      <w:r>
-        <w:rPr>
-          <w:rFonts w:ascii="Courier New" w:hAnsi="Courier New" w:cs="Courier New"/>
-        </w:rPr>
-        <w:t>vrouwen</w:t>
-      </w:r>
-      <w:r>
-        <w:rPr>
-          <w:rFonts w:ascii="Courier New" w:hAnsi="Courier New" w:cs="Courier New"/>
-        </w:rPr>
-        <w:t xml:space="preserve"> die haar inspireerden.</w:t>
-      </w:r>
     </w:p>
     <w:p>
       <w:pPr>
@@ -475,14 +691,41 @@
         <w:rPr>
           <w:rFonts w:ascii="Courier New" w:hAnsi="Courier New" w:cs="Courier New"/>
         </w:rPr>
-        <w:t xml:space="preserve">Daarna kijkt ze naar anderen. De jeugd bijvoorbeeld waarbij we te vaak meer oog hebben voor wat ze niet goed meer kunnen dan voor waar ze beter in geworden zijn. </w:t>
-      </w:r>
-      <w:r>
-        <w:rPr>
-          <w:rFonts w:ascii="Courier New" w:hAnsi="Courier New" w:cs="Courier New"/>
-        </w:rPr>
-        <w:t>Volgens haar zijn we te streng voor de medemens en te</w:t>
-      </w:r>
+        <w:lastRenderedPageBreak/>
+        <w:t xml:space="preserve">Carolien Pauwels werd </w:t>
+      </w:r>
+      <w:r>
+        <w:rPr>
+          <w:rFonts w:ascii="Courier New" w:hAnsi="Courier New" w:cs="Courier New"/>
+        </w:rPr>
+        <w:t xml:space="preserve">in 1964 </w:t>
+      </w:r>
+      <w:r>
+        <w:rPr>
+          <w:rFonts w:ascii="Courier New" w:hAnsi="Courier New" w:cs="Courier New"/>
+        </w:rPr>
+        <w:t>geboren</w:t>
+      </w:r>
+      <w:r>
+        <w:rPr>
+          <w:rFonts w:ascii="Courier New" w:hAnsi="Courier New" w:cs="Courier New"/>
+        </w:rPr>
+        <w:t xml:space="preserve">, </w:t>
+      </w:r>
+      <w:r>
+        <w:rPr>
+          <w:rFonts w:ascii="Courier New" w:hAnsi="Courier New" w:cs="Courier New"/>
+        </w:rPr>
+        <w:t xml:space="preserve">groeide op in Sint </w:t>
+      </w:r>
+      <w:proofErr w:type="spellStart"/>
+      <w:r>
+        <w:rPr>
+          <w:rFonts w:ascii="Courier New" w:hAnsi="Courier New" w:cs="Courier New"/>
+        </w:rPr>
+        <w:t>Niklaas</w:t>
+      </w:r>
+      <w:proofErr w:type="spellEnd"/>
       <w:r>
         <w:rPr>
           <w:rFonts w:ascii="Courier New" w:hAnsi="Courier New" w:cs="Courier New"/>
@@ -493,43 +736,175 @@
         <w:rPr>
           <w:rFonts w:ascii="Courier New" w:hAnsi="Courier New" w:cs="Courier New"/>
         </w:rPr>
-        <w:t>veel oog voor wat mis kan gaan. We zouden wat meer empathie moeten opbrengen. Als we elkaar wat minder leed berokkenen zijn we al een heel eind. Dat zien we ook bij de opkomst van het populisme in binnen</w:t>
-      </w:r>
-      <w:r>
-        <w:rPr>
-          <w:rFonts w:ascii="Courier New" w:hAnsi="Courier New" w:cs="Courier New"/>
-        </w:rPr>
-        <w:t>-</w:t>
-      </w:r>
-      <w:r>
-        <w:rPr>
-          <w:rFonts w:ascii="Courier New" w:hAnsi="Courier New" w:cs="Courier New"/>
-        </w:rPr>
-        <w:t xml:space="preserve"> en buitenland, die de opgebouwde rechten en verworvenheden bedreigen en die een gevaar zijn voor vrijheid, gelijkheid en democratie, met name voor vrouwen. De strijd tegen achterstelling en </w:t>
-      </w:r>
-      <w:r>
-        <w:rPr>
-          <w:rFonts w:ascii="Courier New" w:hAnsi="Courier New" w:cs="Courier New"/>
-        </w:rPr>
-        <w:t>onvrijheid is voor haar een strijd voor menselijkheid en mildheid. Zij wil graag leren van anderen die er een hele andere mening op na houden. Van een tolerante houding worden mensen en samenlevingen beter en alleen door met andere meningen in contact te komen worden we mens. De verontwaardiging van huidige generaties over oude en achterhaalde perspectieven snapt ze. Van een cancelcultuur zonder dialoog, debat en discussie moet ze niets weten. Je kunt elkaars vrijheid van denken respecteren, maar je hoeft niet pers</w:t>
-      </w:r>
-      <w:r>
-        <w:rPr>
-          <w:rFonts w:ascii="Courier New" w:hAnsi="Courier New" w:cs="Courier New"/>
-        </w:rPr>
-        <w:t>é</w:t>
-      </w:r>
-      <w:r>
-        <w:rPr>
-          <w:rFonts w:ascii="Courier New" w:hAnsi="Courier New" w:cs="Courier New"/>
-        </w:rPr>
-        <w:t xml:space="preserve"> respect te hebben voor wat iemand denkt. Zij verdedigt de vrijheid van meningsuit</w:t>
-      </w:r>
-      <w:r>
-        <w:rPr>
-          <w:rFonts w:ascii="Courier New" w:hAnsi="Courier New" w:cs="Courier New"/>
-        </w:rPr>
-        <w:t xml:space="preserve">ing ten alle tijden waarbij alleen in uiterste nood aan de noodrem wordt getrokken. Bij alles wat gezegd wordt is het wel goed na te denken over de gevolgen van wat je zegt. De plicht om zelf erover na te denken en je te blijven ontwikkelen wordt tegenwoordig te lichtzinnig overgedacht. En ook in de politiek is er meer oog voor wat er wordt gezegd dan voor hoe het gezegd wordt. </w:t>
+        <w:t>in het noorden van België,</w:t>
+      </w:r>
+      <w:r>
+        <w:rPr>
+          <w:rFonts w:ascii="Courier New" w:hAnsi="Courier New" w:cs="Courier New"/>
+        </w:rPr>
+        <w:t xml:space="preserve"> studeerde in Antwerpen, Leuven en Brussel</w:t>
+      </w:r>
+      <w:r>
+        <w:rPr>
+          <w:rFonts w:ascii="Courier New" w:hAnsi="Courier New" w:cs="Courier New"/>
+        </w:rPr>
+        <w:t xml:space="preserve"> filosofie en </w:t>
+      </w:r>
+      <w:r>
+        <w:rPr>
+          <w:rFonts w:ascii="Courier New" w:hAnsi="Courier New" w:cs="Courier New"/>
+        </w:rPr>
+        <w:t xml:space="preserve">promoveerde in de communicatiewetenschappen. Ze trouwde en scheidde en voedde haar kinderen zelf op. </w:t>
+      </w:r>
+      <w:r>
+        <w:rPr>
+          <w:rFonts w:ascii="Courier New" w:hAnsi="Courier New" w:cs="Courier New"/>
+        </w:rPr>
+        <w:t xml:space="preserve">In het eerste deel </w:t>
+      </w:r>
+      <w:r>
+        <w:rPr>
+          <w:rFonts w:ascii="Courier New" w:hAnsi="Courier New" w:cs="Courier New"/>
+        </w:rPr>
+        <w:t xml:space="preserve">laat </w:t>
+      </w:r>
+      <w:r>
+        <w:rPr>
+          <w:rFonts w:ascii="Courier New" w:hAnsi="Courier New" w:cs="Courier New"/>
+        </w:rPr>
+        <w:t xml:space="preserve">ze </w:t>
+      </w:r>
+      <w:r>
+        <w:rPr>
+          <w:rFonts w:ascii="Courier New" w:hAnsi="Courier New" w:cs="Courier New"/>
+        </w:rPr>
+        <w:t>een beetje van zichzelf zien als ze zichzelf omschrijft als iemand waarbij orde en wanorde door elkaar lopen</w:t>
+      </w:r>
+      <w:r>
+        <w:rPr>
+          <w:rFonts w:ascii="Courier New" w:hAnsi="Courier New" w:cs="Courier New"/>
+        </w:rPr>
+        <w:t xml:space="preserve"> en die </w:t>
+      </w:r>
+      <w:r>
+        <w:rPr>
+          <w:rFonts w:ascii="Courier New" w:hAnsi="Courier New" w:cs="Courier New"/>
+        </w:rPr>
+        <w:t>een hechte vriendengroep</w:t>
+      </w:r>
+      <w:r>
+        <w:rPr>
+          <w:rFonts w:ascii="Courier New" w:hAnsi="Courier New" w:cs="Courier New"/>
+        </w:rPr>
+        <w:t xml:space="preserve"> heeft</w:t>
+      </w:r>
+      <w:r>
+        <w:rPr>
+          <w:rFonts w:ascii="Courier New" w:hAnsi="Courier New" w:cs="Courier New"/>
+        </w:rPr>
+        <w:t>, maar ook</w:t>
+      </w:r>
+      <w:r>
+        <w:rPr>
+          <w:rFonts w:ascii="Courier New" w:hAnsi="Courier New" w:cs="Courier New"/>
+        </w:rPr>
+        <w:t xml:space="preserve"> als een persoon die</w:t>
+      </w:r>
+      <w:r>
+        <w:rPr>
+          <w:rFonts w:ascii="Courier New" w:hAnsi="Courier New" w:cs="Courier New"/>
+        </w:rPr>
+        <w:t xml:space="preserve"> op bepaalde momenten heel goed alleen kan functioneren. </w:t>
+      </w:r>
+      <w:r>
+        <w:rPr>
+          <w:rFonts w:ascii="Courier New" w:hAnsi="Courier New" w:cs="Courier New"/>
+        </w:rPr>
+        <w:t xml:space="preserve">Ze heeft drie hartsvriendinnen, vrijdenkers ook die net als zijzelf vooruit op de tijd zijn: Virginia </w:t>
+      </w:r>
+      <w:proofErr w:type="spellStart"/>
+      <w:r>
+        <w:rPr>
+          <w:rFonts w:ascii="Courier New" w:hAnsi="Courier New" w:cs="Courier New"/>
+        </w:rPr>
+        <w:t>Woolf</w:t>
+      </w:r>
+      <w:proofErr w:type="spellEnd"/>
+      <w:r>
+        <w:rPr>
+          <w:rFonts w:ascii="Courier New" w:hAnsi="Courier New" w:cs="Courier New"/>
+        </w:rPr>
+        <w:t xml:space="preserve">, Karen </w:t>
+      </w:r>
+      <w:proofErr w:type="spellStart"/>
+      <w:r>
+        <w:rPr>
+          <w:rFonts w:ascii="Courier New" w:hAnsi="Courier New" w:cs="Courier New"/>
+        </w:rPr>
+        <w:t>Blixen</w:t>
+      </w:r>
+      <w:proofErr w:type="spellEnd"/>
+      <w:r>
+        <w:rPr>
+          <w:rFonts w:ascii="Courier New" w:hAnsi="Courier New" w:cs="Courier New"/>
+        </w:rPr>
+        <w:t xml:space="preserve"> en, misschien wel vooral, Hannah </w:t>
+      </w:r>
+      <w:proofErr w:type="spellStart"/>
+      <w:r>
+        <w:rPr>
+          <w:rFonts w:ascii="Courier New" w:hAnsi="Courier New" w:cs="Courier New"/>
+        </w:rPr>
+        <w:t>Ahrendt</w:t>
+      </w:r>
+      <w:proofErr w:type="spellEnd"/>
+      <w:r>
+        <w:rPr>
+          <w:rFonts w:ascii="Courier New" w:hAnsi="Courier New" w:cs="Courier New"/>
+        </w:rPr>
+        <w:t xml:space="preserve">. </w:t>
+      </w:r>
+      <w:r>
+        <w:rPr>
+          <w:rFonts w:ascii="Courier New" w:hAnsi="Courier New" w:cs="Courier New"/>
+        </w:rPr>
+        <w:t>D</w:t>
+      </w:r>
+      <w:r>
+        <w:rPr>
+          <w:rFonts w:ascii="Courier New" w:hAnsi="Courier New" w:cs="Courier New"/>
+        </w:rPr>
+        <w:t xml:space="preserve">e </w:t>
+      </w:r>
+      <w:r>
+        <w:rPr>
+          <w:rFonts w:ascii="Courier New" w:hAnsi="Courier New" w:cs="Courier New"/>
+        </w:rPr>
+        <w:t>eerste cirkels</w:t>
+      </w:r>
+      <w:r>
+        <w:rPr>
+          <w:rFonts w:ascii="Courier New" w:hAnsi="Courier New" w:cs="Courier New"/>
+        </w:rPr>
+        <w:t xml:space="preserve"> zijn </w:t>
+      </w:r>
+      <w:r>
+        <w:rPr>
+          <w:rFonts w:ascii="Courier New" w:hAnsi="Courier New" w:cs="Courier New"/>
+        </w:rPr>
+        <w:t xml:space="preserve">van haarzelf, haar eigen leefwereld en van </w:t>
+      </w:r>
+      <w:r>
+        <w:rPr>
+          <w:rFonts w:ascii="Courier New" w:hAnsi="Courier New" w:cs="Courier New"/>
+        </w:rPr>
+        <w:t>vrouwen</w:t>
+      </w:r>
+      <w:r>
+        <w:rPr>
+          <w:rFonts w:ascii="Courier New" w:hAnsi="Courier New" w:cs="Courier New"/>
+        </w:rPr>
+        <w:t xml:space="preserve"> die haar inspireerden.</w:t>
       </w:r>
     </w:p>
     <w:p>
@@ -543,54 +918,716 @@
         <w:rPr>
           <w:rFonts w:ascii="Courier New" w:hAnsi="Courier New" w:cs="Courier New"/>
         </w:rPr>
-        <w:t>Die verantwoordelijkheid moet iedereen zelf zien. We hebben te veel ook voor de verschillen en kijken te weinig naar de overeenkomsten. We zijn meer verontwaardigd dan verwonderd.</w:t>
-      </w:r>
-      <w:r>
-        <w:rPr>
-          <w:rFonts w:ascii="Courier New" w:hAnsi="Courier New" w:cs="Courier New"/>
-        </w:rPr>
-        <w:t xml:space="preserve"> Op de universiteit gaat </w:t>
+        <w:t>D</w:t>
+      </w:r>
+      <w:r>
+        <w:rPr>
+          <w:rFonts w:ascii="Courier New" w:hAnsi="Courier New" w:cs="Courier New"/>
+        </w:rPr>
+        <w:t>an tekent ze de cirkels van</w:t>
+      </w:r>
+      <w:r>
+        <w:rPr>
+          <w:rFonts w:ascii="Courier New" w:hAnsi="Courier New" w:cs="Courier New"/>
+        </w:rPr>
+        <w:t xml:space="preserve"> anderen</w:t>
+      </w:r>
+      <w:r>
+        <w:rPr>
+          <w:rFonts w:ascii="Courier New" w:hAnsi="Courier New" w:cs="Courier New"/>
+        </w:rPr>
+        <w:t>, de universiteit, wetenschap en media</w:t>
+      </w:r>
+      <w:r>
+        <w:rPr>
+          <w:rFonts w:ascii="Courier New" w:hAnsi="Courier New" w:cs="Courier New"/>
+        </w:rPr>
+        <w:t xml:space="preserve">. </w:t>
+      </w:r>
+      <w:r>
+        <w:rPr>
+          <w:rFonts w:ascii="Courier New" w:hAnsi="Courier New" w:cs="Courier New"/>
+        </w:rPr>
+        <w:t>Wat anderen betreft begint ze met de</w:t>
+      </w:r>
+      <w:r>
+        <w:rPr>
+          <w:rFonts w:ascii="Courier New" w:hAnsi="Courier New" w:cs="Courier New"/>
+        </w:rPr>
+        <w:t xml:space="preserve"> jeugd</w:t>
+      </w:r>
+      <w:r>
+        <w:rPr>
+          <w:rFonts w:ascii="Courier New" w:hAnsi="Courier New" w:cs="Courier New"/>
+        </w:rPr>
+        <w:t>,</w:t>
+      </w:r>
+      <w:r>
+        <w:rPr>
+          <w:rFonts w:ascii="Courier New" w:hAnsi="Courier New" w:cs="Courier New"/>
+        </w:rPr>
+        <w:t xml:space="preserve"> waar ze zelf zoveel mee opheeft. Ten onrechte hebben </w:t>
+      </w:r>
+      <w:r>
+        <w:rPr>
+          <w:rFonts w:ascii="Courier New" w:hAnsi="Courier New" w:cs="Courier New"/>
+        </w:rPr>
+        <w:t>w</w:t>
+      </w:r>
+      <w:r>
+        <w:rPr>
+          <w:rFonts w:ascii="Courier New" w:hAnsi="Courier New" w:cs="Courier New"/>
+        </w:rPr>
+        <w:t>ij</w:t>
+      </w:r>
+      <w:r>
+        <w:rPr>
+          <w:rFonts w:ascii="Courier New" w:hAnsi="Courier New" w:cs="Courier New"/>
+        </w:rPr>
+        <w:t xml:space="preserve"> meer oog voor wat </w:t>
+      </w:r>
+      <w:r>
+        <w:rPr>
+          <w:rFonts w:ascii="Courier New" w:hAnsi="Courier New" w:cs="Courier New"/>
+        </w:rPr>
+        <w:t>jongeren</w:t>
+      </w:r>
+      <w:r>
+        <w:rPr>
+          <w:rFonts w:ascii="Courier New" w:hAnsi="Courier New" w:cs="Courier New"/>
+        </w:rPr>
+        <w:t xml:space="preserve"> niet goed meer kunnen dan voor waar ze beter in geworden zijn. </w:t>
+      </w:r>
+      <w:r>
+        <w:rPr>
+          <w:rFonts w:ascii="Courier New" w:hAnsi="Courier New" w:cs="Courier New"/>
+        </w:rPr>
+        <w:t xml:space="preserve">Volgens </w:t>
+      </w:r>
+      <w:r>
+        <w:rPr>
+          <w:rFonts w:ascii="Courier New" w:hAnsi="Courier New" w:cs="Courier New"/>
+        </w:rPr>
+        <w:t>Pauwels</w:t>
+      </w:r>
+      <w:r>
+        <w:rPr>
+          <w:rFonts w:ascii="Courier New" w:hAnsi="Courier New" w:cs="Courier New"/>
+        </w:rPr>
+        <w:t xml:space="preserve"> zijn we te streng voor de medemens </w:t>
+      </w:r>
+      <w:r>
+        <w:rPr>
+          <w:rFonts w:ascii="Courier New" w:hAnsi="Courier New" w:cs="Courier New"/>
+        </w:rPr>
+        <w:t xml:space="preserve">in het algemeen </w:t>
+      </w:r>
+      <w:r>
+        <w:rPr>
+          <w:rFonts w:ascii="Courier New" w:hAnsi="Courier New" w:cs="Courier New"/>
+        </w:rPr>
+        <w:t xml:space="preserve">en </w:t>
+      </w:r>
+      <w:r>
+        <w:rPr>
+          <w:rFonts w:ascii="Courier New" w:hAnsi="Courier New" w:cs="Courier New"/>
+        </w:rPr>
+        <w:t xml:space="preserve">kijken we </w:t>
+      </w:r>
+      <w:r>
+        <w:rPr>
+          <w:rFonts w:ascii="Courier New" w:hAnsi="Courier New" w:cs="Courier New"/>
+        </w:rPr>
+        <w:t>voor</w:t>
+      </w:r>
+      <w:r>
+        <w:rPr>
+          <w:rFonts w:ascii="Courier New" w:hAnsi="Courier New" w:cs="Courier New"/>
+        </w:rPr>
+        <w:t>al</w:t>
+      </w:r>
+      <w:r>
+        <w:rPr>
+          <w:rFonts w:ascii="Courier New" w:hAnsi="Courier New" w:cs="Courier New"/>
+        </w:rPr>
+        <w:t xml:space="preserve"> </w:t>
+      </w:r>
+      <w:r>
+        <w:rPr>
+          <w:rFonts w:ascii="Courier New" w:hAnsi="Courier New" w:cs="Courier New"/>
+        </w:rPr>
+        <w:t xml:space="preserve">naar </w:t>
+      </w:r>
+      <w:r>
+        <w:rPr>
+          <w:rFonts w:ascii="Courier New" w:hAnsi="Courier New" w:cs="Courier New"/>
+        </w:rPr>
+        <w:t>wat mis kan gaan. W</w:t>
+      </w:r>
+      <w:r>
+        <w:rPr>
+          <w:rFonts w:ascii="Courier New" w:hAnsi="Courier New" w:cs="Courier New"/>
+        </w:rPr>
+        <w:t>at meer</w:t>
+      </w:r>
+      <w:r>
+        <w:rPr>
+          <w:rFonts w:ascii="Courier New" w:hAnsi="Courier New" w:cs="Courier New"/>
+        </w:rPr>
+        <w:t xml:space="preserve"> empathie </w:t>
+      </w:r>
+      <w:r>
+        <w:rPr>
+          <w:rFonts w:ascii="Courier New" w:hAnsi="Courier New" w:cs="Courier New"/>
+        </w:rPr>
+        <w:t>zou ons niet misstaan en</w:t>
+      </w:r>
+      <w:r>
+        <w:rPr>
+          <w:rFonts w:ascii="Courier New" w:hAnsi="Courier New" w:cs="Courier New"/>
+        </w:rPr>
+        <w:t xml:space="preserve"> </w:t>
+      </w:r>
+      <w:r>
+        <w:rPr>
+          <w:rFonts w:ascii="Courier New" w:hAnsi="Courier New" w:cs="Courier New"/>
+        </w:rPr>
+        <w:t>a</w:t>
+      </w:r>
+      <w:r>
+        <w:rPr>
+          <w:rFonts w:ascii="Courier New" w:hAnsi="Courier New" w:cs="Courier New"/>
+        </w:rPr>
+        <w:t>ls we elkaar wat minder leed berokkenen</w:t>
+      </w:r>
+      <w:r>
+        <w:rPr>
+          <w:rFonts w:ascii="Courier New" w:hAnsi="Courier New" w:cs="Courier New"/>
+        </w:rPr>
+        <w:t>,</w:t>
+      </w:r>
+      <w:r>
+        <w:rPr>
+          <w:rFonts w:ascii="Courier New" w:hAnsi="Courier New" w:cs="Courier New"/>
+        </w:rPr>
+        <w:t xml:space="preserve"> zijn we al een heel eind. </w:t>
+      </w:r>
+      <w:r>
+        <w:rPr>
+          <w:rFonts w:ascii="Courier New" w:hAnsi="Courier New" w:cs="Courier New"/>
+        </w:rPr>
+        <w:t>Omdat het daar</w:t>
+      </w:r>
+      <w:r>
+        <w:rPr>
+          <w:rFonts w:ascii="Courier New" w:hAnsi="Courier New" w:cs="Courier New"/>
+        </w:rPr>
+        <w:t xml:space="preserve"> nogal aan </w:t>
+      </w:r>
+      <w:r>
+        <w:rPr>
+          <w:rFonts w:ascii="Courier New" w:hAnsi="Courier New" w:cs="Courier New"/>
+        </w:rPr>
+        <w:t xml:space="preserve">ontbreekt, </w:t>
+      </w:r>
+      <w:r>
+        <w:rPr>
+          <w:rFonts w:ascii="Courier New" w:hAnsi="Courier New" w:cs="Courier New"/>
+        </w:rPr>
+        <w:t xml:space="preserve">is </w:t>
+      </w:r>
+      <w:r>
+        <w:rPr>
+          <w:rFonts w:ascii="Courier New" w:hAnsi="Courier New" w:cs="Courier New"/>
+        </w:rPr>
+        <w:t xml:space="preserve">het </w:t>
+      </w:r>
+      <w:r>
+        <w:rPr>
+          <w:rFonts w:ascii="Courier New" w:hAnsi="Courier New" w:cs="Courier New"/>
+        </w:rPr>
+        <w:t>niet voor niets</w:t>
+      </w:r>
+      <w:r>
+        <w:rPr>
+          <w:rFonts w:ascii="Courier New" w:hAnsi="Courier New" w:cs="Courier New"/>
+        </w:rPr>
+        <w:t xml:space="preserve"> </w:t>
+      </w:r>
+      <w:r>
+        <w:rPr>
+          <w:rFonts w:ascii="Courier New" w:hAnsi="Courier New" w:cs="Courier New"/>
+        </w:rPr>
+        <w:t>dat</w:t>
+      </w:r>
+      <w:r>
+        <w:rPr>
+          <w:rFonts w:ascii="Courier New" w:hAnsi="Courier New" w:cs="Courier New"/>
+        </w:rPr>
+        <w:t xml:space="preserve"> het populisme in binnen</w:t>
+      </w:r>
+      <w:r>
+        <w:rPr>
+          <w:rFonts w:ascii="Courier New" w:hAnsi="Courier New" w:cs="Courier New"/>
+        </w:rPr>
+        <w:t>-</w:t>
+      </w:r>
+      <w:r>
+        <w:rPr>
+          <w:rFonts w:ascii="Courier New" w:hAnsi="Courier New" w:cs="Courier New"/>
+        </w:rPr>
+        <w:t xml:space="preserve"> en buitenland</w:t>
+      </w:r>
+      <w:r>
+        <w:rPr>
+          <w:rFonts w:ascii="Courier New" w:hAnsi="Courier New" w:cs="Courier New"/>
+        </w:rPr>
+        <w:t xml:space="preserve"> opkomt</w:t>
+      </w:r>
+      <w:r>
+        <w:rPr>
+          <w:rFonts w:ascii="Courier New" w:hAnsi="Courier New" w:cs="Courier New"/>
+        </w:rPr>
+        <w:t>, d</w:t>
+      </w:r>
+      <w:r>
+        <w:rPr>
+          <w:rFonts w:ascii="Courier New" w:hAnsi="Courier New" w:cs="Courier New"/>
+        </w:rPr>
+        <w:t>at</w:t>
+      </w:r>
+      <w:r>
+        <w:rPr>
+          <w:rFonts w:ascii="Courier New" w:hAnsi="Courier New" w:cs="Courier New"/>
+        </w:rPr>
+        <w:t xml:space="preserve"> opgebouwde rechten en verworvenheden </w:t>
+      </w:r>
+      <w:r>
+        <w:rPr>
+          <w:rFonts w:ascii="Courier New" w:hAnsi="Courier New" w:cs="Courier New"/>
+        </w:rPr>
+        <w:t xml:space="preserve">worden </w:t>
+      </w:r>
+      <w:r>
+        <w:rPr>
+          <w:rFonts w:ascii="Courier New" w:hAnsi="Courier New" w:cs="Courier New"/>
+        </w:rPr>
+        <w:t>bedreig</w:t>
+      </w:r>
+      <w:r>
+        <w:rPr>
+          <w:rFonts w:ascii="Courier New" w:hAnsi="Courier New" w:cs="Courier New"/>
+        </w:rPr>
+        <w:t>d</w:t>
+      </w:r>
+      <w:r>
+        <w:rPr>
+          <w:rFonts w:ascii="Courier New" w:hAnsi="Courier New" w:cs="Courier New"/>
+        </w:rPr>
+        <w:t xml:space="preserve"> en </w:t>
+      </w:r>
+      <w:r>
+        <w:rPr>
+          <w:rFonts w:ascii="Courier New" w:hAnsi="Courier New" w:cs="Courier New"/>
+        </w:rPr>
+        <w:t xml:space="preserve">er </w:t>
+      </w:r>
+      <w:r>
+        <w:rPr>
+          <w:rFonts w:ascii="Courier New" w:hAnsi="Courier New" w:cs="Courier New"/>
+        </w:rPr>
+        <w:t>een</w:t>
+      </w:r>
+      <w:r>
+        <w:rPr>
+          <w:rFonts w:ascii="Courier New" w:hAnsi="Courier New" w:cs="Courier New"/>
+        </w:rPr>
+        <w:t xml:space="preserve"> gevaar </w:t>
+      </w:r>
+      <w:r>
+        <w:rPr>
+          <w:rFonts w:ascii="Courier New" w:hAnsi="Courier New" w:cs="Courier New"/>
+        </w:rPr>
+        <w:t>is</w:t>
+      </w:r>
+      <w:r>
+        <w:rPr>
+          <w:rFonts w:ascii="Courier New" w:hAnsi="Courier New" w:cs="Courier New"/>
+        </w:rPr>
+        <w:t xml:space="preserve"> voor vrijheid, gelijkheid en democratie, met name voor vrouwen. De strijd tegen achterstelling en </w:t>
+      </w:r>
+      <w:r>
+        <w:rPr>
+          <w:rFonts w:ascii="Courier New" w:hAnsi="Courier New" w:cs="Courier New"/>
+        </w:rPr>
+        <w:t xml:space="preserve">onvrijheid is voor haar een strijd voor menselijkheid en mildheid. </w:t>
+      </w:r>
+      <w:r>
+        <w:rPr>
+          <w:rFonts w:ascii="Courier New" w:hAnsi="Courier New" w:cs="Courier New"/>
+        </w:rPr>
+        <w:t>Anders dan het afzetten tegen anderen wil Pauwels</w:t>
+      </w:r>
+      <w:r>
+        <w:rPr>
+          <w:rFonts w:ascii="Courier New" w:hAnsi="Courier New" w:cs="Courier New"/>
+        </w:rPr>
+        <w:t xml:space="preserve"> </w:t>
+      </w:r>
+      <w:r>
+        <w:rPr>
+          <w:rFonts w:ascii="Courier New" w:hAnsi="Courier New" w:cs="Courier New"/>
+        </w:rPr>
+        <w:t xml:space="preserve">juist </w:t>
+      </w:r>
+      <w:r>
+        <w:rPr>
+          <w:rFonts w:ascii="Courier New" w:hAnsi="Courier New" w:cs="Courier New"/>
+        </w:rPr>
+        <w:t xml:space="preserve">graag leren van anderen </w:t>
+      </w:r>
+      <w:r>
+        <w:rPr>
+          <w:rFonts w:ascii="Courier New" w:hAnsi="Courier New" w:cs="Courier New"/>
+        </w:rPr>
+        <w:t xml:space="preserve">en van mensen </w:t>
+      </w:r>
+      <w:r>
+        <w:rPr>
+          <w:rFonts w:ascii="Courier New" w:hAnsi="Courier New" w:cs="Courier New"/>
+        </w:rPr>
+        <w:t xml:space="preserve">die er een hele andere mening op na houden. </w:t>
+      </w:r>
+      <w:r>
+        <w:rPr>
+          <w:rFonts w:ascii="Courier New" w:hAnsi="Courier New" w:cs="Courier New"/>
+        </w:rPr>
+        <w:t>Zij weet dat</w:t>
+      </w:r>
+      <w:r>
+        <w:rPr>
+          <w:rFonts w:ascii="Courier New" w:hAnsi="Courier New" w:cs="Courier New"/>
+        </w:rPr>
+        <w:t xml:space="preserve"> mensen en samenlevingen beter</w:t>
+      </w:r>
+      <w:r>
+        <w:rPr>
+          <w:rFonts w:ascii="Courier New" w:hAnsi="Courier New" w:cs="Courier New"/>
+        </w:rPr>
+        <w:t xml:space="preserve"> worden v</w:t>
+      </w:r>
+      <w:r>
+        <w:rPr>
+          <w:rFonts w:ascii="Courier New" w:hAnsi="Courier New" w:cs="Courier New"/>
+        </w:rPr>
+        <w:t>an een tolerante houding</w:t>
+      </w:r>
+      <w:r>
+        <w:rPr>
+          <w:rFonts w:ascii="Courier New" w:hAnsi="Courier New" w:cs="Courier New"/>
+        </w:rPr>
+        <w:t xml:space="preserve"> en </w:t>
+      </w:r>
+      <w:r>
+        <w:rPr>
+          <w:rFonts w:ascii="Courier New" w:hAnsi="Courier New" w:cs="Courier New"/>
+        </w:rPr>
+        <w:t xml:space="preserve">vindt dat we </w:t>
+      </w:r>
+      <w:r>
+        <w:rPr>
+          <w:rFonts w:ascii="Courier New" w:hAnsi="Courier New" w:cs="Courier New"/>
+        </w:rPr>
+        <w:t xml:space="preserve">alleen </w:t>
+      </w:r>
+      <w:r>
+        <w:rPr>
+          <w:rFonts w:ascii="Courier New" w:hAnsi="Courier New" w:cs="Courier New"/>
+        </w:rPr>
+        <w:t xml:space="preserve">mens worden </w:t>
+      </w:r>
+      <w:r>
+        <w:rPr>
+          <w:rFonts w:ascii="Courier New" w:hAnsi="Courier New" w:cs="Courier New"/>
+        </w:rPr>
+        <w:t xml:space="preserve">door met andere meningen in contact te komen. De verontwaardiging van huidige generaties over achterhaalde </w:t>
+      </w:r>
+      <w:r>
+        <w:rPr>
+          <w:rFonts w:ascii="Courier New" w:hAnsi="Courier New" w:cs="Courier New"/>
+        </w:rPr>
+        <w:t xml:space="preserve">maatschappelijke </w:t>
+      </w:r>
+      <w:r>
+        <w:rPr>
+          <w:rFonts w:ascii="Courier New" w:hAnsi="Courier New" w:cs="Courier New"/>
+        </w:rPr>
+        <w:t xml:space="preserve">perspectieven </w:t>
+      </w:r>
+      <w:r>
+        <w:rPr>
+          <w:rFonts w:ascii="Courier New" w:hAnsi="Courier New" w:cs="Courier New"/>
+        </w:rPr>
+        <w:t xml:space="preserve">over kolonialisme, racisme en seksualiteit </w:t>
+      </w:r>
+      <w:r>
+        <w:rPr>
+          <w:rFonts w:ascii="Courier New" w:hAnsi="Courier New" w:cs="Courier New"/>
+        </w:rPr>
+        <w:t>snapt</w:t>
+      </w:r>
+      <w:r>
+        <w:rPr>
+          <w:rFonts w:ascii="Courier New" w:hAnsi="Courier New" w:cs="Courier New"/>
+        </w:rPr>
+        <w:t xml:space="preserve"> en steunt</w:t>
+      </w:r>
+      <w:r>
+        <w:rPr>
+          <w:rFonts w:ascii="Courier New" w:hAnsi="Courier New" w:cs="Courier New"/>
+        </w:rPr>
+        <w:t xml:space="preserve"> ze. Van een cancelcultuur zonder dialoog, debat en discussie moet ze </w:t>
+      </w:r>
+      <w:r>
+        <w:rPr>
+          <w:rFonts w:ascii="Courier New" w:hAnsi="Courier New" w:cs="Courier New"/>
+        </w:rPr>
+        <w:t xml:space="preserve">echter </w:t>
+      </w:r>
+      <w:r>
+        <w:rPr>
+          <w:rFonts w:ascii="Courier New" w:hAnsi="Courier New" w:cs="Courier New"/>
+        </w:rPr>
+        <w:t xml:space="preserve">niets weten. Je </w:t>
+      </w:r>
+      <w:r>
+        <w:rPr>
+          <w:rFonts w:ascii="Courier New" w:hAnsi="Courier New" w:cs="Courier New"/>
+        </w:rPr>
+        <w:t xml:space="preserve">moet </w:t>
+      </w:r>
+      <w:r>
+        <w:rPr>
+          <w:rFonts w:ascii="Courier New" w:hAnsi="Courier New" w:cs="Courier New"/>
+        </w:rPr>
+        <w:t xml:space="preserve">elkaars vrijheid van denken respecteren, maar </w:t>
+      </w:r>
+      <w:r>
+        <w:rPr>
+          <w:rFonts w:ascii="Courier New" w:hAnsi="Courier New" w:cs="Courier New"/>
+        </w:rPr>
+        <w:t>dan</w:t>
+      </w:r>
+      <w:r>
+        <w:rPr>
+          <w:rFonts w:ascii="Courier New" w:hAnsi="Courier New" w:cs="Courier New"/>
+        </w:rPr>
+        <w:t xml:space="preserve"> hoef</w:t>
+      </w:r>
+      <w:r>
+        <w:rPr>
+          <w:rFonts w:ascii="Courier New" w:hAnsi="Courier New" w:cs="Courier New"/>
+        </w:rPr>
+        <w:t xml:space="preserve"> je weer</w:t>
+      </w:r>
+      <w:r>
+        <w:rPr>
+          <w:rFonts w:ascii="Courier New" w:hAnsi="Courier New" w:cs="Courier New"/>
+        </w:rPr>
+        <w:t xml:space="preserve"> niet pers</w:t>
+      </w:r>
+      <w:r>
+        <w:rPr>
+          <w:rFonts w:ascii="Courier New" w:hAnsi="Courier New" w:cs="Courier New"/>
+        </w:rPr>
+        <w:t>é</w:t>
+      </w:r>
+      <w:r>
+        <w:rPr>
+          <w:rFonts w:ascii="Courier New" w:hAnsi="Courier New" w:cs="Courier New"/>
+        </w:rPr>
+        <w:t xml:space="preserve"> respect te hebben voor wat iemand denkt. Zij verdedigt de vrijheid van meningsuit</w:t>
+      </w:r>
+      <w:r>
+        <w:rPr>
+          <w:rFonts w:ascii="Courier New" w:hAnsi="Courier New" w:cs="Courier New"/>
+        </w:rPr>
+        <w:t xml:space="preserve">ing ten alle tijden waarbij alleen in uiterste nood aan de noodrem </w:t>
+      </w:r>
+      <w:r>
+        <w:rPr>
+          <w:rFonts w:ascii="Courier New" w:hAnsi="Courier New" w:cs="Courier New"/>
+        </w:rPr>
+        <w:t xml:space="preserve">moet </w:t>
+      </w:r>
+      <w:r>
+        <w:rPr>
+          <w:rFonts w:ascii="Courier New" w:hAnsi="Courier New" w:cs="Courier New"/>
+        </w:rPr>
+        <w:t>word</w:t>
+      </w:r>
+      <w:r>
+        <w:rPr>
+          <w:rFonts w:ascii="Courier New" w:hAnsi="Courier New" w:cs="Courier New"/>
+        </w:rPr>
+        <w:t>en</w:t>
+      </w:r>
+      <w:r>
+        <w:rPr>
+          <w:rFonts w:ascii="Courier New" w:hAnsi="Courier New" w:cs="Courier New"/>
+        </w:rPr>
+        <w:t xml:space="preserve"> getrokken. </w:t>
       </w:r>
       <w:r>
         <w:rPr>
           <w:rFonts w:ascii="Courier New" w:hAnsi="Courier New" w:cs="Courier New"/>
         </w:rPr>
         <w:lastRenderedPageBreak/>
-        <w:t xml:space="preserve">het ook om ijken, organiseren, examens en voorbereiden op de arbeidsmarkt. Het zou op de universiteit volgens haar veel meer om </w:t>
-      </w:r>
-      <w:proofErr w:type="spellStart"/>
-      <w:r>
-        <w:rPr>
-          <w:rFonts w:ascii="Courier New" w:hAnsi="Courier New" w:cs="Courier New"/>
-        </w:rPr>
-        <w:t>uisteren</w:t>
-      </w:r>
-      <w:proofErr w:type="spellEnd"/>
-      <w:r>
-        <w:rPr>
-          <w:rFonts w:ascii="Courier New" w:hAnsi="Courier New" w:cs="Courier New"/>
-        </w:rPr>
-        <w:t xml:space="preserve">, kijken, denken en verwonderen moeten gaan. De wetenschap heeft ook de naam koud en kil te zijn, zakelijk en zonder verwondering. Het zou meer oog moeten hebben voor zaken die vandaag de dag belangrijk zijn zoals complexe problemen oplossen, kritische denken en creativiteit. Zij zette zich in op </w:t>
-      </w:r>
-      <w:proofErr w:type="spellStart"/>
-      <w:r>
-        <w:rPr>
-          <w:rFonts w:ascii="Courier New" w:hAnsi="Courier New" w:cs="Courier New"/>
-        </w:rPr>
-        <w:t>activitische</w:t>
-      </w:r>
-      <w:proofErr w:type="spellEnd"/>
-      <w:r>
-        <w:rPr>
-          <w:rFonts w:ascii="Courier New" w:hAnsi="Courier New" w:cs="Courier New"/>
-        </w:rPr>
-        <w:t xml:space="preserve"> werkvormen, samenwerken, interdisciplinariteit, omgaan met diversiteit en kritische zelfreflectie. En ook hier weer voor het open debat en het vrije denken en georganiseerde meningsverschillen </w:t>
-      </w:r>
-      <w:r>
-        <w:rPr>
-          <w:rFonts w:ascii="Courier New" w:hAnsi="Courier New" w:cs="Courier New"/>
-        </w:rPr>
-        <w:t xml:space="preserve">beter begrijpen hoe het in elkaar zit en uiteindelijk beter problemen kunnen oplossen en beseffen dat niets helemaal perfect en zeker is. </w:t>
+        <w:t>Daarnaast is het bij</w:t>
+      </w:r>
+      <w:r>
+        <w:rPr>
+          <w:rFonts w:ascii="Courier New" w:hAnsi="Courier New" w:cs="Courier New"/>
+        </w:rPr>
+        <w:t xml:space="preserve"> alles wat gezegd </w:t>
+      </w:r>
+      <w:r>
+        <w:rPr>
+          <w:rFonts w:ascii="Courier New" w:hAnsi="Courier New" w:cs="Courier New"/>
+        </w:rPr>
+        <w:t xml:space="preserve">en beweerd </w:t>
+      </w:r>
+      <w:r>
+        <w:rPr>
+          <w:rFonts w:ascii="Courier New" w:hAnsi="Courier New" w:cs="Courier New"/>
+        </w:rPr>
+        <w:t xml:space="preserve">wordt </w:t>
+      </w:r>
+      <w:r>
+        <w:rPr>
+          <w:rFonts w:ascii="Courier New" w:hAnsi="Courier New" w:cs="Courier New"/>
+        </w:rPr>
+        <w:t>(en dat is nogal wat tegenwoordig)</w:t>
+      </w:r>
+      <w:r>
+        <w:rPr>
+          <w:rFonts w:ascii="Courier New" w:hAnsi="Courier New" w:cs="Courier New"/>
+        </w:rPr>
+        <w:t xml:space="preserve"> goed </w:t>
+      </w:r>
+      <w:r>
+        <w:rPr>
+          <w:rFonts w:ascii="Courier New" w:hAnsi="Courier New" w:cs="Courier New"/>
+        </w:rPr>
+        <w:t xml:space="preserve">om </w:t>
+      </w:r>
+      <w:r>
+        <w:rPr>
+          <w:rFonts w:ascii="Courier New" w:hAnsi="Courier New" w:cs="Courier New"/>
+        </w:rPr>
+        <w:t xml:space="preserve">na te denken over de gevolgen van wat </w:t>
+      </w:r>
+      <w:r>
+        <w:rPr>
+          <w:rFonts w:ascii="Courier New" w:hAnsi="Courier New" w:cs="Courier New"/>
+        </w:rPr>
+        <w:t>ge</w:t>
+      </w:r>
+      <w:r>
+        <w:rPr>
+          <w:rFonts w:ascii="Courier New" w:hAnsi="Courier New" w:cs="Courier New"/>
+        </w:rPr>
+        <w:t>zeg</w:t>
+      </w:r>
+      <w:r>
+        <w:rPr>
+          <w:rFonts w:ascii="Courier New" w:hAnsi="Courier New" w:cs="Courier New"/>
+        </w:rPr>
+        <w:t>d wordt</w:t>
+      </w:r>
+      <w:r>
+        <w:rPr>
+          <w:rFonts w:ascii="Courier New" w:hAnsi="Courier New" w:cs="Courier New"/>
+        </w:rPr>
+        <w:t xml:space="preserve">. </w:t>
+      </w:r>
+      <w:r>
+        <w:rPr>
+          <w:rFonts w:ascii="Courier New" w:hAnsi="Courier New" w:cs="Courier New"/>
+        </w:rPr>
+        <w:t>Over d</w:t>
+      </w:r>
+      <w:r>
+        <w:rPr>
+          <w:rFonts w:ascii="Courier New" w:hAnsi="Courier New" w:cs="Courier New"/>
+        </w:rPr>
+        <w:t xml:space="preserve">e plicht om </w:t>
+      </w:r>
+      <w:r>
+        <w:rPr>
+          <w:rFonts w:ascii="Courier New" w:hAnsi="Courier New" w:cs="Courier New"/>
+        </w:rPr>
+        <w:t>daar</w:t>
+      </w:r>
+      <w:r>
+        <w:rPr>
+          <w:rFonts w:ascii="Courier New" w:hAnsi="Courier New" w:cs="Courier New"/>
+        </w:rPr>
+        <w:t xml:space="preserve">over na te denken en </w:t>
+      </w:r>
+      <w:r>
+        <w:rPr>
+          <w:rFonts w:ascii="Courier New" w:hAnsi="Courier New" w:cs="Courier New"/>
+        </w:rPr>
+        <w:t xml:space="preserve">ook om </w:t>
+      </w:r>
+      <w:r>
+        <w:rPr>
+          <w:rFonts w:ascii="Courier New" w:hAnsi="Courier New" w:cs="Courier New"/>
+        </w:rPr>
+        <w:t>je te blijven ontwikkelen</w:t>
+      </w:r>
+      <w:r>
+        <w:rPr>
+          <w:rFonts w:ascii="Courier New" w:hAnsi="Courier New" w:cs="Courier New"/>
+        </w:rPr>
+        <w:t xml:space="preserve"> op terreinen waarover je wat wilt zeggen</w:t>
+      </w:r>
+      <w:r>
+        <w:rPr>
+          <w:rFonts w:ascii="Courier New" w:hAnsi="Courier New" w:cs="Courier New"/>
+        </w:rPr>
+        <w:t>,</w:t>
+      </w:r>
+      <w:r>
+        <w:rPr>
+          <w:rFonts w:ascii="Courier New" w:hAnsi="Courier New" w:cs="Courier New"/>
+        </w:rPr>
+        <w:t xml:space="preserve"> wordt tegenwoordig te lichtzinnig gedacht. </w:t>
+      </w:r>
+      <w:r>
+        <w:rPr>
+          <w:rFonts w:ascii="Courier New" w:hAnsi="Courier New" w:cs="Courier New"/>
+        </w:rPr>
+        <w:t>O</w:t>
+      </w:r>
+      <w:r>
+        <w:rPr>
+          <w:rFonts w:ascii="Courier New" w:hAnsi="Courier New" w:cs="Courier New"/>
+        </w:rPr>
+        <w:t>ok in de politiek is er</w:t>
+      </w:r>
+      <w:r>
+        <w:rPr>
+          <w:rFonts w:ascii="Courier New" w:hAnsi="Courier New" w:cs="Courier New"/>
+        </w:rPr>
+        <w:t xml:space="preserve"> volgens haar</w:t>
+      </w:r>
+      <w:r>
+        <w:rPr>
+          <w:rFonts w:ascii="Courier New" w:hAnsi="Courier New" w:cs="Courier New"/>
+        </w:rPr>
+        <w:t xml:space="preserve"> meer oog voor wat er wordt gezegd dan voor hoe het gezegd wordt. </w:t>
       </w:r>
     </w:p>
     <w:p>
@@ -604,33 +1641,469 @@
         <w:rPr>
           <w:rFonts w:ascii="Courier New" w:hAnsi="Courier New" w:cs="Courier New"/>
         </w:rPr>
-        <w:t xml:space="preserve">Ook de media met z’n overvloed aan meningen, oprispingen en beweringen laten zien dat de publieke ruimte oververhit is. Het gaat meer om zeggen, tonen en delen en niet om luisteren en praten. De hele digitalisering en opkomst van sociale media vraagt volgens Pauwels om herijking willen de media de belangrijke waakhond van de democratie blijven. </w:t>
-      </w:r>
-      <w:r>
-        <w:rPr>
-          <w:rFonts w:ascii="Courier New" w:hAnsi="Courier New" w:cs="Courier New"/>
-        </w:rPr>
-        <w:t xml:space="preserve">Dan moet de rol van internetgiganten, van de journalistiek en van de burger zelf bij het </w:t>
-      </w:r>
-      <w:proofErr w:type="spellStart"/>
-      <w:r>
-        <w:rPr>
-          <w:rFonts w:ascii="Courier New" w:hAnsi="Courier New" w:cs="Courier New"/>
-        </w:rPr>
-        <w:t>instandhouden</w:t>
-      </w:r>
-      <w:proofErr w:type="spellEnd"/>
-      <w:r>
-        <w:rPr>
-          <w:rFonts w:ascii="Courier New" w:hAnsi="Courier New" w:cs="Courier New"/>
-        </w:rPr>
-        <w:t xml:space="preserve"> van democratie worden herdacht. Met ook hier aandacht voor samenwerking, conversatie en onderzoek en meer aandacht voor hoe in plaats van wat we zeggen. </w:t>
+        <w:t xml:space="preserve">Die verantwoordelijkheid </w:t>
+      </w:r>
+      <w:r>
+        <w:rPr>
+          <w:rFonts w:ascii="Courier New" w:hAnsi="Courier New" w:cs="Courier New"/>
+        </w:rPr>
+        <w:t xml:space="preserve">heeft dus </w:t>
+      </w:r>
+      <w:r>
+        <w:rPr>
+          <w:rFonts w:ascii="Courier New" w:hAnsi="Courier New" w:cs="Courier New"/>
+        </w:rPr>
+        <w:t>iedereen</w:t>
+      </w:r>
+      <w:r>
+        <w:rPr>
+          <w:rFonts w:ascii="Courier New" w:hAnsi="Courier New" w:cs="Courier New"/>
+        </w:rPr>
+        <w:t xml:space="preserve"> en daar kunnen we allemaal aan bijdragen</w:t>
+      </w:r>
+      <w:r>
+        <w:rPr>
+          <w:rFonts w:ascii="Courier New" w:hAnsi="Courier New" w:cs="Courier New"/>
+        </w:rPr>
+        <w:t xml:space="preserve">. </w:t>
+      </w:r>
+      <w:r>
+        <w:rPr>
+          <w:rFonts w:ascii="Courier New" w:hAnsi="Courier New" w:cs="Courier New"/>
+        </w:rPr>
+        <w:t xml:space="preserve">Verder is het zo dat er tegenwoordig </w:t>
+      </w:r>
+      <w:r>
+        <w:rPr>
+          <w:rFonts w:ascii="Courier New" w:hAnsi="Courier New" w:cs="Courier New"/>
+        </w:rPr>
+        <w:t xml:space="preserve">veel meer belangstelling </w:t>
+      </w:r>
+      <w:r>
+        <w:rPr>
+          <w:rFonts w:ascii="Courier New" w:hAnsi="Courier New" w:cs="Courier New"/>
+        </w:rPr>
+        <w:t>is voor</w:t>
+      </w:r>
+      <w:r>
+        <w:rPr>
+          <w:rFonts w:ascii="Courier New" w:hAnsi="Courier New" w:cs="Courier New"/>
+        </w:rPr>
+        <w:t xml:space="preserve"> verschillen en </w:t>
+      </w:r>
+      <w:r>
+        <w:rPr>
+          <w:rFonts w:ascii="Courier New" w:hAnsi="Courier New" w:cs="Courier New"/>
+        </w:rPr>
+        <w:t>veel minder voor</w:t>
+      </w:r>
+      <w:r>
+        <w:rPr>
+          <w:rFonts w:ascii="Courier New" w:hAnsi="Courier New" w:cs="Courier New"/>
+        </w:rPr>
+        <w:t xml:space="preserve"> overeenkomsten. </w:t>
+      </w:r>
+      <w:r>
+        <w:rPr>
+          <w:rFonts w:ascii="Courier New" w:hAnsi="Courier New" w:cs="Courier New"/>
+        </w:rPr>
+        <w:t>Dan is het ook heel goed te begrijpen dat we</w:t>
       </w:r>
       <w:r>
         <w:rPr>
           <w:rFonts w:ascii="Courier New" w:hAnsi="Courier New" w:cs="Courier New"/>
         </w:rPr>
         <w:t xml:space="preserve"> </w:t>
+      </w:r>
+      <w:r>
+        <w:rPr>
+          <w:rFonts w:ascii="Courier New" w:hAnsi="Courier New" w:cs="Courier New"/>
+        </w:rPr>
+        <w:t>meer verontwaardigd dan verwonderd</w:t>
+      </w:r>
+      <w:r>
+        <w:rPr>
+          <w:rFonts w:ascii="Courier New" w:hAnsi="Courier New" w:cs="Courier New"/>
+        </w:rPr>
+        <w:t xml:space="preserve"> zijn</w:t>
+      </w:r>
+      <w:r>
+        <w:rPr>
+          <w:rFonts w:ascii="Courier New" w:hAnsi="Courier New" w:cs="Courier New"/>
+        </w:rPr>
+        <w:t>.</w:t>
+      </w:r>
+      <w:r>
+        <w:rPr>
+          <w:rFonts w:ascii="Courier New" w:hAnsi="Courier New" w:cs="Courier New"/>
+        </w:rPr>
+        <w:t xml:space="preserve"> </w:t>
+      </w:r>
+      <w:r>
+        <w:rPr>
+          <w:rFonts w:ascii="Courier New" w:hAnsi="Courier New" w:cs="Courier New"/>
+        </w:rPr>
+        <w:t>Hier ligt vo</w:t>
+      </w:r>
+      <w:r>
+        <w:rPr>
+          <w:rFonts w:ascii="Courier New" w:hAnsi="Courier New" w:cs="Courier New"/>
+        </w:rPr>
+        <w:t>lgens</w:t>
+      </w:r>
+      <w:r>
+        <w:rPr>
+          <w:rFonts w:ascii="Courier New" w:hAnsi="Courier New" w:cs="Courier New"/>
+        </w:rPr>
+        <w:t xml:space="preserve"> haar een belangrijke rol voor universiteiten weggelegd. </w:t>
+      </w:r>
+      <w:r>
+        <w:rPr>
+          <w:rFonts w:ascii="Courier New" w:hAnsi="Courier New" w:cs="Courier New"/>
+        </w:rPr>
+        <w:t xml:space="preserve">Maar daar </w:t>
+      </w:r>
+      <w:r>
+        <w:rPr>
+          <w:rFonts w:ascii="Courier New" w:hAnsi="Courier New" w:cs="Courier New"/>
+        </w:rPr>
+        <w:t>gaat het</w:t>
+      </w:r>
+      <w:r>
+        <w:rPr>
+          <w:rFonts w:ascii="Courier New" w:hAnsi="Courier New" w:cs="Courier New"/>
+        </w:rPr>
+        <w:t xml:space="preserve"> op dit moment</w:t>
+      </w:r>
+      <w:r>
+        <w:rPr>
+          <w:rFonts w:ascii="Courier New" w:hAnsi="Courier New" w:cs="Courier New"/>
+        </w:rPr>
+        <w:t xml:space="preserve"> </w:t>
+      </w:r>
+      <w:r>
+        <w:rPr>
+          <w:rFonts w:ascii="Courier New" w:hAnsi="Courier New" w:cs="Courier New"/>
+        </w:rPr>
+        <w:t>vooral</w:t>
+      </w:r>
+      <w:r>
+        <w:rPr>
+          <w:rFonts w:ascii="Courier New" w:hAnsi="Courier New" w:cs="Courier New"/>
+        </w:rPr>
+        <w:t xml:space="preserve"> om ijken, organiseren, examens</w:t>
+      </w:r>
+      <w:r>
+        <w:rPr>
+          <w:rFonts w:ascii="Courier New" w:hAnsi="Courier New" w:cs="Courier New"/>
+        </w:rPr>
+        <w:t xml:space="preserve"> afnemen</w:t>
+      </w:r>
+      <w:r>
+        <w:rPr>
+          <w:rFonts w:ascii="Courier New" w:hAnsi="Courier New" w:cs="Courier New"/>
+        </w:rPr>
+        <w:t xml:space="preserve"> en voorbereiden op de arbeidsmarkt. </w:t>
+      </w:r>
+      <w:r>
+        <w:rPr>
+          <w:rFonts w:ascii="Courier New" w:hAnsi="Courier New" w:cs="Courier New"/>
+        </w:rPr>
+        <w:t xml:space="preserve">Terwijl het daar </w:t>
+      </w:r>
+      <w:r>
+        <w:rPr>
+          <w:rFonts w:ascii="Courier New" w:hAnsi="Courier New" w:cs="Courier New"/>
+        </w:rPr>
+        <w:t xml:space="preserve">volgens haar veel meer om </w:t>
+      </w:r>
+      <w:r>
+        <w:rPr>
+          <w:rFonts w:ascii="Courier New" w:hAnsi="Courier New" w:cs="Courier New"/>
+        </w:rPr>
+        <w:t>l</w:t>
+      </w:r>
+      <w:r>
+        <w:rPr>
+          <w:rFonts w:ascii="Courier New" w:hAnsi="Courier New" w:cs="Courier New"/>
+        </w:rPr>
+        <w:t xml:space="preserve">uisteren, kijken, denken en verwonderen </w:t>
+      </w:r>
+      <w:r>
+        <w:rPr>
+          <w:rFonts w:ascii="Courier New" w:hAnsi="Courier New" w:cs="Courier New"/>
+        </w:rPr>
+        <w:t xml:space="preserve">zou </w:t>
+      </w:r>
+      <w:r>
+        <w:rPr>
+          <w:rFonts w:ascii="Courier New" w:hAnsi="Courier New" w:cs="Courier New"/>
+        </w:rPr>
+        <w:t xml:space="preserve">moeten gaan. De wetenschap heeft </w:t>
+      </w:r>
+      <w:r>
+        <w:rPr>
+          <w:rFonts w:ascii="Courier New" w:hAnsi="Courier New" w:cs="Courier New"/>
+        </w:rPr>
+        <w:t>te veel</w:t>
+      </w:r>
+      <w:r>
+        <w:rPr>
+          <w:rFonts w:ascii="Courier New" w:hAnsi="Courier New" w:cs="Courier New"/>
+        </w:rPr>
+        <w:t xml:space="preserve"> de naam koud en kil te zijn, zakelijk en zonder verwondering. </w:t>
+      </w:r>
+      <w:r>
+        <w:rPr>
+          <w:rFonts w:ascii="Courier New" w:hAnsi="Courier New" w:cs="Courier New"/>
+        </w:rPr>
+        <w:t xml:space="preserve">Daarom </w:t>
+      </w:r>
+      <w:r>
+        <w:rPr>
+          <w:rFonts w:ascii="Courier New" w:hAnsi="Courier New" w:cs="Courier New"/>
+        </w:rPr>
+        <w:t xml:space="preserve">zou de aandacht </w:t>
+      </w:r>
+      <w:r>
+        <w:rPr>
+          <w:rFonts w:ascii="Courier New" w:hAnsi="Courier New" w:cs="Courier New"/>
+        </w:rPr>
+        <w:t xml:space="preserve">daar </w:t>
+      </w:r>
+      <w:r>
+        <w:rPr>
+          <w:rFonts w:ascii="Courier New" w:hAnsi="Courier New" w:cs="Courier New"/>
+        </w:rPr>
+        <w:t xml:space="preserve">verlegd moeten worden naar </w:t>
+      </w:r>
+      <w:r>
+        <w:rPr>
+          <w:rFonts w:ascii="Courier New" w:hAnsi="Courier New" w:cs="Courier New"/>
+        </w:rPr>
+        <w:t>zaken die vandaag de dag belangrijk zijn</w:t>
+      </w:r>
+      <w:r>
+        <w:rPr>
+          <w:rFonts w:ascii="Courier New" w:hAnsi="Courier New" w:cs="Courier New"/>
+        </w:rPr>
+        <w:t>,</w:t>
+      </w:r>
+      <w:r>
+        <w:rPr>
+          <w:rFonts w:ascii="Courier New" w:hAnsi="Courier New" w:cs="Courier New"/>
+        </w:rPr>
+        <w:t xml:space="preserve"> zoals </w:t>
+      </w:r>
+      <w:r>
+        <w:rPr>
+          <w:rFonts w:ascii="Courier New" w:hAnsi="Courier New" w:cs="Courier New"/>
+        </w:rPr>
+        <w:t xml:space="preserve">het oplossen van </w:t>
+      </w:r>
+      <w:r>
+        <w:rPr>
+          <w:rFonts w:ascii="Courier New" w:hAnsi="Courier New" w:cs="Courier New"/>
+        </w:rPr>
+        <w:t>complexe probleme</w:t>
+      </w:r>
+      <w:r>
+        <w:rPr>
+          <w:rFonts w:ascii="Courier New" w:hAnsi="Courier New" w:cs="Courier New"/>
+        </w:rPr>
+        <w:t>n</w:t>
+      </w:r>
+      <w:r>
+        <w:rPr>
+          <w:rFonts w:ascii="Courier New" w:hAnsi="Courier New" w:cs="Courier New"/>
+        </w:rPr>
+        <w:t xml:space="preserve">, kritische </w:t>
+      </w:r>
+      <w:r>
+        <w:rPr>
+          <w:rFonts w:ascii="Courier New" w:hAnsi="Courier New" w:cs="Courier New"/>
+        </w:rPr>
+        <w:t xml:space="preserve">leren </w:t>
+      </w:r>
+      <w:r>
+        <w:rPr>
+          <w:rFonts w:ascii="Courier New" w:hAnsi="Courier New" w:cs="Courier New"/>
+        </w:rPr>
+        <w:t xml:space="preserve">denken en </w:t>
+      </w:r>
+      <w:r>
+        <w:rPr>
+          <w:rFonts w:ascii="Courier New" w:hAnsi="Courier New" w:cs="Courier New"/>
+        </w:rPr>
+        <w:t xml:space="preserve">het ontwikkelen van </w:t>
+      </w:r>
+      <w:r>
+        <w:rPr>
+          <w:rFonts w:ascii="Courier New" w:hAnsi="Courier New" w:cs="Courier New"/>
+        </w:rPr>
+        <w:t xml:space="preserve">creativiteit. </w:t>
+      </w:r>
+      <w:r>
+        <w:rPr>
+          <w:rFonts w:ascii="Courier New" w:hAnsi="Courier New" w:cs="Courier New"/>
+        </w:rPr>
+        <w:t>Als hoogleraar en rector</w:t>
+      </w:r>
+      <w:r>
+        <w:rPr>
+          <w:rFonts w:ascii="Courier New" w:hAnsi="Courier New" w:cs="Courier New"/>
+        </w:rPr>
+        <w:t xml:space="preserve"> zette </w:t>
+      </w:r>
+      <w:r>
+        <w:rPr>
+          <w:rFonts w:ascii="Courier New" w:hAnsi="Courier New" w:cs="Courier New"/>
+        </w:rPr>
+        <w:t xml:space="preserve">zij </w:t>
+      </w:r>
+      <w:r>
+        <w:rPr>
+          <w:rFonts w:ascii="Courier New" w:hAnsi="Courier New" w:cs="Courier New"/>
+        </w:rPr>
+        <w:t xml:space="preserve">zich </w:t>
+      </w:r>
+      <w:r>
+        <w:rPr>
+          <w:rFonts w:ascii="Courier New" w:hAnsi="Courier New" w:cs="Courier New"/>
+        </w:rPr>
+        <w:t xml:space="preserve">daarom </w:t>
+      </w:r>
+      <w:r>
+        <w:rPr>
+          <w:rFonts w:ascii="Courier New" w:hAnsi="Courier New" w:cs="Courier New"/>
+        </w:rPr>
+        <w:t xml:space="preserve">in </w:t>
+      </w:r>
+      <w:r>
+        <w:rPr>
+          <w:rFonts w:ascii="Courier New" w:hAnsi="Courier New" w:cs="Courier New"/>
+        </w:rPr>
+        <w:t>voor</w:t>
+      </w:r>
+      <w:r>
+        <w:rPr>
+          <w:rFonts w:ascii="Courier New" w:hAnsi="Courier New" w:cs="Courier New"/>
+        </w:rPr>
+        <w:t xml:space="preserve"> </w:t>
+      </w:r>
+      <w:r>
+        <w:rPr>
+          <w:rFonts w:ascii="Courier New" w:hAnsi="Courier New" w:cs="Courier New"/>
+        </w:rPr>
+        <w:t>activistische</w:t>
+      </w:r>
+      <w:r>
+        <w:rPr>
+          <w:rFonts w:ascii="Courier New" w:hAnsi="Courier New" w:cs="Courier New"/>
+        </w:rPr>
+        <w:t xml:space="preserve"> werkvormen, samenwerken, interdisciplinariteit, omgaan met diversiteit en kritische zelfreflectie</w:t>
+      </w:r>
+      <w:r>
+        <w:rPr>
+          <w:rFonts w:ascii="Courier New" w:hAnsi="Courier New" w:cs="Courier New"/>
+        </w:rPr>
+        <w:t xml:space="preserve"> en</w:t>
+      </w:r>
+      <w:r>
+        <w:rPr>
+          <w:rFonts w:ascii="Courier New" w:hAnsi="Courier New" w:cs="Courier New"/>
+        </w:rPr>
+        <w:t xml:space="preserve"> ook voor het open debat</w:t>
+      </w:r>
+      <w:r>
+        <w:rPr>
+          <w:rFonts w:ascii="Courier New" w:hAnsi="Courier New" w:cs="Courier New"/>
+        </w:rPr>
+        <w:t xml:space="preserve">, </w:t>
+      </w:r>
+      <w:r>
+        <w:rPr>
+          <w:rFonts w:ascii="Courier New" w:hAnsi="Courier New" w:cs="Courier New"/>
+        </w:rPr>
+        <w:t>het vrije denken en georganiseerde meningsverschillen</w:t>
+      </w:r>
+      <w:r>
+        <w:rPr>
+          <w:rFonts w:ascii="Courier New" w:hAnsi="Courier New" w:cs="Courier New"/>
+        </w:rPr>
+        <w:t>. Alles met het doe</w:t>
+      </w:r>
+      <w:r>
+        <w:rPr>
+          <w:rFonts w:ascii="Courier New" w:hAnsi="Courier New" w:cs="Courier New"/>
+        </w:rPr>
+        <w:t>l</w:t>
+      </w:r>
+      <w:r>
+        <w:rPr>
+          <w:rFonts w:ascii="Courier New" w:hAnsi="Courier New" w:cs="Courier New"/>
+        </w:rPr>
+        <w:t xml:space="preserve"> om</w:t>
+      </w:r>
+      <w:r>
+        <w:rPr>
+          <w:rFonts w:ascii="Courier New" w:hAnsi="Courier New" w:cs="Courier New"/>
+        </w:rPr>
+        <w:t xml:space="preserve"> </w:t>
+      </w:r>
+      <w:r>
+        <w:rPr>
+          <w:rFonts w:ascii="Courier New" w:hAnsi="Courier New" w:cs="Courier New"/>
+        </w:rPr>
+        <w:t xml:space="preserve">beter </w:t>
+      </w:r>
+      <w:r>
+        <w:rPr>
+          <w:rFonts w:ascii="Courier New" w:hAnsi="Courier New" w:cs="Courier New"/>
+        </w:rPr>
+        <w:t xml:space="preserve">te kunnen </w:t>
+      </w:r>
+      <w:r>
+        <w:rPr>
+          <w:rFonts w:ascii="Courier New" w:hAnsi="Courier New" w:cs="Courier New"/>
+        </w:rPr>
+        <w:t>begrijpen hoe het in elkaar zit</w:t>
+      </w:r>
+      <w:r>
+        <w:rPr>
+          <w:rFonts w:ascii="Courier New" w:hAnsi="Courier New" w:cs="Courier New"/>
+        </w:rPr>
+        <w:t xml:space="preserve">, </w:t>
+      </w:r>
+      <w:r>
+        <w:rPr>
+          <w:rFonts w:ascii="Courier New" w:hAnsi="Courier New" w:cs="Courier New"/>
+        </w:rPr>
+        <w:t xml:space="preserve">beter problemen </w:t>
+      </w:r>
+      <w:r>
+        <w:rPr>
+          <w:rFonts w:ascii="Courier New" w:hAnsi="Courier New" w:cs="Courier New"/>
+        </w:rPr>
+        <w:t xml:space="preserve">te </w:t>
+      </w:r>
+      <w:r>
+        <w:rPr>
+          <w:rFonts w:ascii="Courier New" w:hAnsi="Courier New" w:cs="Courier New"/>
+        </w:rPr>
+        <w:t xml:space="preserve">kunnen oplossen en </w:t>
+      </w:r>
+      <w:r>
+        <w:rPr>
+          <w:rFonts w:ascii="Courier New" w:hAnsi="Courier New" w:cs="Courier New"/>
+        </w:rPr>
+        <w:t xml:space="preserve">te </w:t>
+      </w:r>
+      <w:r>
+        <w:rPr>
+          <w:rFonts w:ascii="Courier New" w:hAnsi="Courier New" w:cs="Courier New"/>
+        </w:rPr>
+        <w:t xml:space="preserve">beseffen dat niets helemaal perfect en zeker is. </w:t>
       </w:r>
     </w:p>
     <w:p>
@@ -644,49 +2117,206 @@
         <w:rPr>
           <w:rFonts w:ascii="Courier New" w:hAnsi="Courier New" w:cs="Courier New"/>
         </w:rPr>
-        <w:t xml:space="preserve">De laatste </w:t>
-      </w:r>
-      <w:r>
-        <w:rPr>
-          <w:rFonts w:ascii="Courier New" w:hAnsi="Courier New" w:cs="Courier New"/>
-        </w:rPr>
-        <w:t xml:space="preserve">cirkels </w:t>
-      </w:r>
-      <w:r>
-        <w:rPr>
-          <w:rFonts w:ascii="Courier New" w:hAnsi="Courier New" w:cs="Courier New"/>
-        </w:rPr>
-        <w:t xml:space="preserve">die ze voor ons tekent zijn </w:t>
-      </w:r>
-      <w:r>
-        <w:rPr>
-          <w:rFonts w:ascii="Courier New" w:hAnsi="Courier New" w:cs="Courier New"/>
-        </w:rPr>
-        <w:t>van Europa en de wereld.</w:t>
-      </w:r>
-      <w:r>
-        <w:rPr>
-          <w:rFonts w:ascii="Courier New" w:hAnsi="Courier New" w:cs="Courier New"/>
-        </w:rPr>
-        <w:t xml:space="preserve"> Via een assistentschap werkte ze op jonge leeftijd voor Karel Van Miert, de bekende Belgische politicus die toen Europees Commissaris was</w:t>
-      </w:r>
-      <w:r>
-        <w:rPr>
-          <w:rFonts w:ascii="Courier New" w:hAnsi="Courier New" w:cs="Courier New"/>
-        </w:rPr>
-        <w:t>, die ze nog elke dag mist</w:t>
-      </w:r>
-      <w:r>
-        <w:rPr>
-          <w:rFonts w:ascii="Courier New" w:hAnsi="Courier New" w:cs="Courier New"/>
-        </w:rPr>
-        <w:t>. Tegenover het verhaal van het nationalisme, van muren en grenzen en het verdedigen van eigenbelang</w:t>
-      </w:r>
-      <w:r>
-        <w:rPr>
-          <w:rFonts w:ascii="Courier New" w:hAnsi="Courier New" w:cs="Courier New"/>
-        </w:rPr>
-        <w:t xml:space="preserve"> plaats zij het verhaal van vrede, democratie, vrijheid, vooruitgang, ontplooiing, gelijkheid, welzijn en toekomst. Europa is qua vrede een groot succes, economisch is ze op weg en het is nodig het politiek, cultureel en democratisch verder in te kleuren. </w:t>
+        <w:t xml:space="preserve">Ook de media met z’n overvloed aan meningen, oprispingen en beweringen laten zien dat de publieke ruimte oververhit is. </w:t>
+      </w:r>
+      <w:r>
+        <w:rPr>
+          <w:rFonts w:ascii="Courier New" w:hAnsi="Courier New" w:cs="Courier New"/>
+        </w:rPr>
+        <w:t>Ook hier</w:t>
+      </w:r>
+      <w:r>
+        <w:rPr>
+          <w:rFonts w:ascii="Courier New" w:hAnsi="Courier New" w:cs="Courier New"/>
+        </w:rPr>
+        <w:t xml:space="preserve"> gaat </w:t>
+      </w:r>
+      <w:r>
+        <w:rPr>
+          <w:rFonts w:ascii="Courier New" w:hAnsi="Courier New" w:cs="Courier New"/>
+        </w:rPr>
+        <w:t xml:space="preserve">het </w:t>
+      </w:r>
+      <w:r>
+        <w:rPr>
+          <w:rFonts w:ascii="Courier New" w:hAnsi="Courier New" w:cs="Courier New"/>
+        </w:rPr>
+        <w:t>meer om zeggen, tonen en delen</w:t>
+      </w:r>
+      <w:r>
+        <w:rPr>
+          <w:rFonts w:ascii="Courier New" w:hAnsi="Courier New" w:cs="Courier New"/>
+        </w:rPr>
+        <w:t>,</w:t>
+      </w:r>
+      <w:r>
+        <w:rPr>
+          <w:rFonts w:ascii="Courier New" w:hAnsi="Courier New" w:cs="Courier New"/>
+        </w:rPr>
+        <w:t xml:space="preserve"> en</w:t>
+      </w:r>
+      <w:r>
+        <w:rPr>
+          <w:rFonts w:ascii="Courier New" w:hAnsi="Courier New" w:cs="Courier New"/>
+        </w:rPr>
+        <w:t xml:space="preserve"> minder</w:t>
+      </w:r>
+      <w:r>
+        <w:rPr>
+          <w:rFonts w:ascii="Courier New" w:hAnsi="Courier New" w:cs="Courier New"/>
+        </w:rPr>
+        <w:t xml:space="preserve"> om luisteren</w:t>
+      </w:r>
+      <w:r>
+        <w:rPr>
+          <w:rFonts w:ascii="Courier New" w:hAnsi="Courier New" w:cs="Courier New"/>
+        </w:rPr>
+        <w:t xml:space="preserve">, </w:t>
+      </w:r>
+      <w:r>
+        <w:rPr>
+          <w:rFonts w:ascii="Courier New" w:hAnsi="Courier New" w:cs="Courier New"/>
+        </w:rPr>
+        <w:t>praten</w:t>
+      </w:r>
+      <w:r>
+        <w:rPr>
+          <w:rFonts w:ascii="Courier New" w:hAnsi="Courier New" w:cs="Courier New"/>
+        </w:rPr>
+        <w:t xml:space="preserve"> en begrijpen</w:t>
+      </w:r>
+      <w:r>
+        <w:rPr>
+          <w:rFonts w:ascii="Courier New" w:hAnsi="Courier New" w:cs="Courier New"/>
+        </w:rPr>
+        <w:t xml:space="preserve">. De hele digitalisering en opkomst van sociale media </w:t>
+      </w:r>
+      <w:r>
+        <w:rPr>
+          <w:rFonts w:ascii="Courier New" w:hAnsi="Courier New" w:cs="Courier New"/>
+        </w:rPr>
+        <w:t xml:space="preserve">met z’n enorme invloed op democratie </w:t>
+      </w:r>
+      <w:r>
+        <w:rPr>
+          <w:rFonts w:ascii="Courier New" w:hAnsi="Courier New" w:cs="Courier New"/>
+        </w:rPr>
+        <w:t xml:space="preserve">vraagt volgens Pauwels om herijking </w:t>
+      </w:r>
+      <w:r>
+        <w:rPr>
+          <w:rFonts w:ascii="Courier New" w:hAnsi="Courier New" w:cs="Courier New"/>
+        </w:rPr>
+        <w:t xml:space="preserve">als </w:t>
+      </w:r>
+      <w:r>
+        <w:rPr>
+          <w:rFonts w:ascii="Courier New" w:hAnsi="Courier New" w:cs="Courier New"/>
+        </w:rPr>
+        <w:t>de media de belangrijke waakhond van d</w:t>
+      </w:r>
+      <w:r>
+        <w:rPr>
+          <w:rFonts w:ascii="Courier New" w:hAnsi="Courier New" w:cs="Courier New"/>
+        </w:rPr>
+        <w:t>i</w:t>
+      </w:r>
+      <w:r>
+        <w:rPr>
+          <w:rFonts w:ascii="Courier New" w:hAnsi="Courier New" w:cs="Courier New"/>
+        </w:rPr>
+        <w:t xml:space="preserve">e democratie </w:t>
+      </w:r>
+      <w:r>
+        <w:rPr>
+          <w:rFonts w:ascii="Courier New" w:hAnsi="Courier New" w:cs="Courier New"/>
+        </w:rPr>
+        <w:t xml:space="preserve">willen </w:t>
+      </w:r>
+      <w:r>
+        <w:rPr>
+          <w:rFonts w:ascii="Courier New" w:hAnsi="Courier New" w:cs="Courier New"/>
+        </w:rPr>
+        <w:t xml:space="preserve">blijven. </w:t>
+      </w:r>
+      <w:r>
+        <w:rPr>
+          <w:rFonts w:ascii="Courier New" w:hAnsi="Courier New" w:cs="Courier New"/>
+        </w:rPr>
+        <w:t>Dan moet de rol van internetgiganten, van de journalistiek en van de burger zelf bij het in</w:t>
+      </w:r>
+      <w:r>
+        <w:rPr>
+          <w:rFonts w:ascii="Courier New" w:hAnsi="Courier New" w:cs="Courier New"/>
+        </w:rPr>
+        <w:t xml:space="preserve"> </w:t>
+      </w:r>
+      <w:r>
+        <w:rPr>
+          <w:rFonts w:ascii="Courier New" w:hAnsi="Courier New" w:cs="Courier New"/>
+        </w:rPr>
+        <w:t>standhouden van democratie worden herdacht.</w:t>
+      </w:r>
+      <w:r>
+        <w:rPr>
+          <w:rFonts w:ascii="Courier New" w:hAnsi="Courier New" w:cs="Courier New"/>
+        </w:rPr>
+        <w:t xml:space="preserve"> En ook </w:t>
+      </w:r>
+      <w:r>
+        <w:rPr>
+          <w:rFonts w:ascii="Courier New" w:hAnsi="Courier New" w:cs="Courier New"/>
+        </w:rPr>
+        <w:t xml:space="preserve">hier </w:t>
+      </w:r>
+      <w:r>
+        <w:rPr>
+          <w:rFonts w:ascii="Courier New" w:hAnsi="Courier New" w:cs="Courier New"/>
+        </w:rPr>
+        <w:t xml:space="preserve">vraagt zij meer </w:t>
+      </w:r>
+      <w:r>
+        <w:rPr>
+          <w:rFonts w:ascii="Courier New" w:hAnsi="Courier New" w:cs="Courier New"/>
+        </w:rPr>
+        <w:t xml:space="preserve">aandacht </w:t>
+      </w:r>
+      <w:r>
+        <w:rPr>
+          <w:rFonts w:ascii="Courier New" w:hAnsi="Courier New" w:cs="Courier New"/>
+        </w:rPr>
+        <w:lastRenderedPageBreak/>
+        <w:t>voor samenwerking, conversatie en onderzoek</w:t>
+      </w:r>
+      <w:r>
+        <w:rPr>
+          <w:rFonts w:ascii="Courier New" w:hAnsi="Courier New" w:cs="Courier New"/>
+        </w:rPr>
+        <w:t xml:space="preserve">, </w:t>
+      </w:r>
+      <w:r>
+        <w:rPr>
+          <w:rFonts w:ascii="Courier New" w:hAnsi="Courier New" w:cs="Courier New"/>
+        </w:rPr>
+        <w:t xml:space="preserve">meer aandacht voor hoe </w:t>
+      </w:r>
+      <w:r>
+        <w:rPr>
+          <w:rFonts w:ascii="Courier New" w:hAnsi="Courier New" w:cs="Courier New"/>
+        </w:rPr>
+        <w:t xml:space="preserve">we het </w:t>
+      </w:r>
+      <w:r>
+        <w:rPr>
+          <w:rFonts w:ascii="Courier New" w:hAnsi="Courier New" w:cs="Courier New"/>
+        </w:rPr>
+        <w:t xml:space="preserve">in plaats van wat we zeggen. </w:t>
+      </w:r>
+      <w:r>
+        <w:rPr>
+          <w:rFonts w:ascii="Courier New" w:hAnsi="Courier New" w:cs="Courier New"/>
+        </w:rPr>
+        <w:t xml:space="preserve"> </w:t>
       </w:r>
     </w:p>
     <w:p>
@@ -700,7 +2330,103 @@
         <w:rPr>
           <w:rFonts w:ascii="Courier New" w:hAnsi="Courier New" w:cs="Courier New"/>
         </w:rPr>
-        <w:t xml:space="preserve">Carolien Pauwels is niet van het groepsdenken maar van het </w:t>
+        <w:t xml:space="preserve">De laatste </w:t>
+      </w:r>
+      <w:r>
+        <w:rPr>
+          <w:rFonts w:ascii="Courier New" w:hAnsi="Courier New" w:cs="Courier New"/>
+        </w:rPr>
+        <w:t xml:space="preserve">cirkels </w:t>
+      </w:r>
+      <w:r>
+        <w:rPr>
+          <w:rFonts w:ascii="Courier New" w:hAnsi="Courier New" w:cs="Courier New"/>
+        </w:rPr>
+        <w:t>zijn voor</w:t>
+      </w:r>
+      <w:r>
+        <w:rPr>
+          <w:rFonts w:ascii="Courier New" w:hAnsi="Courier New" w:cs="Courier New"/>
+        </w:rPr>
+        <w:t xml:space="preserve"> </w:t>
+      </w:r>
+      <w:r>
+        <w:rPr>
+          <w:rFonts w:ascii="Courier New" w:hAnsi="Courier New" w:cs="Courier New"/>
+        </w:rPr>
+        <w:t>Europa en de wereld.</w:t>
+      </w:r>
+      <w:r>
+        <w:rPr>
+          <w:rFonts w:ascii="Courier New" w:hAnsi="Courier New" w:cs="Courier New"/>
+        </w:rPr>
+        <w:t xml:space="preserve"> Via een assistentschap werkte ze op jonge leeftijd voor Karel Van Miert, de bekende Belgische politicus die toen Europees Commissaris was</w:t>
+      </w:r>
+      <w:r>
+        <w:rPr>
+          <w:rFonts w:ascii="Courier New" w:hAnsi="Courier New" w:cs="Courier New"/>
+        </w:rPr>
+        <w:t xml:space="preserve">, </w:t>
+      </w:r>
+      <w:r>
+        <w:rPr>
+          <w:rFonts w:ascii="Courier New" w:hAnsi="Courier New" w:cs="Courier New"/>
+        </w:rPr>
+        <w:t xml:space="preserve">en </w:t>
+      </w:r>
+      <w:r>
+        <w:rPr>
+          <w:rFonts w:ascii="Courier New" w:hAnsi="Courier New" w:cs="Courier New"/>
+        </w:rPr>
+        <w:t>die ze nog elke dag mist</w:t>
+      </w:r>
+      <w:r>
+        <w:rPr>
+          <w:rFonts w:ascii="Courier New" w:hAnsi="Courier New" w:cs="Courier New"/>
+        </w:rPr>
+        <w:t>. Tegenover het verhaal van nationalisme, muren</w:t>
+      </w:r>
+      <w:r>
+        <w:rPr>
+          <w:rFonts w:ascii="Courier New" w:hAnsi="Courier New" w:cs="Courier New"/>
+        </w:rPr>
+        <w:t>,</w:t>
+      </w:r>
+      <w:r>
+        <w:rPr>
+          <w:rFonts w:ascii="Courier New" w:hAnsi="Courier New" w:cs="Courier New"/>
+        </w:rPr>
+        <w:t xml:space="preserve"> grenzen en eigenbelang</w:t>
+      </w:r>
+      <w:r>
+        <w:rPr>
+          <w:rFonts w:ascii="Courier New" w:hAnsi="Courier New" w:cs="Courier New"/>
+        </w:rPr>
+        <w:t xml:space="preserve"> plaats zij het verhaal van vrede, democratie, vrijheid, vooruitgang, ontplooiing, gelijkheid, welzijn en toekomst. Europa is qua vrede een groot succes, economisch is ze </w:t>
+      </w:r>
+      <w:r>
+        <w:rPr>
+          <w:rFonts w:ascii="Courier New" w:hAnsi="Courier New" w:cs="Courier New"/>
+        </w:rPr>
+        <w:t xml:space="preserve">ernaar </w:t>
+      </w:r>
+      <w:r>
+        <w:rPr>
+          <w:rFonts w:ascii="Courier New" w:hAnsi="Courier New" w:cs="Courier New"/>
+        </w:rPr>
+        <w:t xml:space="preserve">op weg en het is nodig het </w:t>
+      </w:r>
+      <w:r>
+        <w:rPr>
+          <w:rFonts w:ascii="Courier New" w:hAnsi="Courier New" w:cs="Courier New"/>
+        </w:rPr>
+        <w:t xml:space="preserve">project </w:t>
+      </w:r>
+      <w:r>
+        <w:rPr>
+          <w:rFonts w:ascii="Courier New" w:hAnsi="Courier New" w:cs="Courier New"/>
+        </w:rPr>
+        <w:t xml:space="preserve">politiek, cultureel en democratisch verder in te kleuren. Carolien Pauwels is niet van het groepsdenken maar van het </w:t>
       </w:r>
       <w:proofErr w:type="spellStart"/>
       <w:r>
@@ -720,14 +2446,43 @@
         <w:rPr>
           <w:rFonts w:ascii="Courier New" w:hAnsi="Courier New" w:cs="Courier New"/>
         </w:rPr>
-        <w:t xml:space="preserve">vrijheid en durf. Dat is waarmee zij de wereld groter wilde maken, mogelijkheden opende en </w:t>
-      </w:r>
-      <w:r>
-        <w:rPr>
-          <w:rFonts w:ascii="Courier New" w:hAnsi="Courier New" w:cs="Courier New"/>
-        </w:rPr>
-        <w:lastRenderedPageBreak/>
-        <w:t xml:space="preserve">frisse perspectieven schetste. Dat is haar Amor </w:t>
+        <w:t>vrijheid en durf. D</w:t>
+      </w:r>
+      <w:r>
+        <w:rPr>
+          <w:rFonts w:ascii="Courier New" w:hAnsi="Courier New" w:cs="Courier New"/>
+        </w:rPr>
+        <w:t>aarmee wil</w:t>
+      </w:r>
+      <w:r>
+        <w:rPr>
+          <w:rFonts w:ascii="Courier New" w:hAnsi="Courier New" w:cs="Courier New"/>
+        </w:rPr>
+        <w:t xml:space="preserve"> zij de wereld groter maken, mogelijkheden open</w:t>
+      </w:r>
+      <w:r>
+        <w:rPr>
+          <w:rFonts w:ascii="Courier New" w:hAnsi="Courier New" w:cs="Courier New"/>
+        </w:rPr>
+        <w:t>en</w:t>
+      </w:r>
+      <w:r>
+        <w:rPr>
+          <w:rFonts w:ascii="Courier New" w:hAnsi="Courier New" w:cs="Courier New"/>
+        </w:rPr>
+        <w:t xml:space="preserve"> en frisse perspectieven </w:t>
+      </w:r>
+      <w:r>
+        <w:rPr>
+          <w:rFonts w:ascii="Courier New" w:hAnsi="Courier New" w:cs="Courier New"/>
+        </w:rPr>
+        <w:t>voorleggen</w:t>
+      </w:r>
+      <w:r>
+        <w:rPr>
+          <w:rFonts w:ascii="Courier New" w:hAnsi="Courier New" w:cs="Courier New"/>
+        </w:rPr>
+        <w:t xml:space="preserve">. Dat is haar Amor </w:t>
       </w:r>
       <w:proofErr w:type="spellStart"/>
       <w:r>
@@ -741,7 +2496,19 @@
         <w:rPr>
           <w:rFonts w:ascii="Courier New" w:hAnsi="Courier New" w:cs="Courier New"/>
         </w:rPr>
-        <w:t xml:space="preserve"> en die in al haar levenscirkels overeenkwamen.</w:t>
+        <w:t xml:space="preserve"> en d</w:t>
+      </w:r>
+      <w:r>
+        <w:rPr>
+          <w:rFonts w:ascii="Courier New" w:hAnsi="Courier New" w:cs="Courier New"/>
+        </w:rPr>
+        <w:t>aarin komen</w:t>
+      </w:r>
+      <w:r>
+        <w:rPr>
+          <w:rFonts w:ascii="Courier New" w:hAnsi="Courier New" w:cs="Courier New"/>
+        </w:rPr>
+        <w:t xml:space="preserve"> al haar levenscirkels overeen.</w:t>
       </w:r>
     </w:p>
     <w:p>
@@ -759,77 +2526,6 @@
           <w:rFonts w:ascii="Courier New" w:hAnsi="Courier New" w:cs="Courier New"/>
         </w:rPr>
       </w:pPr>
-      <w:r>
-        <w:rPr>
-          <w:rFonts w:ascii="Courier New" w:hAnsi="Courier New" w:cs="Courier New"/>
-        </w:rPr>
-        <w:t>Pauwels omschrijft zichzelf als radicaal humanist voor wie vrijheid, gelijkheid en verbondenheid essentieel zijn. Zij is kind van de Verlichting de 18</w:t>
-      </w:r>
-      <w:r>
-        <w:rPr>
-          <w:rFonts w:ascii="Courier New" w:hAnsi="Courier New" w:cs="Courier New"/>
-          <w:vertAlign w:val="superscript"/>
-        </w:rPr>
-        <w:t>e</w:t>
-      </w:r>
-      <w:r>
-        <w:rPr>
-          <w:rFonts w:ascii="Courier New" w:hAnsi="Courier New" w:cs="Courier New"/>
-        </w:rPr>
-        <w:t xml:space="preserve"> -eeuwse stroming die aan onmondigheid wil ontkomen door het verstand te gebruiken</w:t>
-      </w:r>
-      <w:r>
-        <w:rPr>
-          <w:rFonts w:ascii="Courier New" w:hAnsi="Courier New" w:cs="Courier New"/>
-        </w:rPr>
-        <w:t xml:space="preserve"> en te durven denken. Dat betekent dat je kritisch staat tegenover wordt aangenomen of beweerd; dat je onpartijdig durft te zijn; dat je door uitwisseling van ideeën en argumenten elkaar wilt begrijpen en dat we vertrouwen dat we problemen kunnen analyseren en oplossingen kunnen vinden. En misschien wel vooral dat we kunnen veranderen en de wereld kunnen verbeteren. Ze omschrijft zichzelf als </w:t>
-      </w:r>
-      <w:proofErr w:type="spellStart"/>
-      <w:r>
-        <w:rPr>
-          <w:rFonts w:ascii="Courier New" w:hAnsi="Courier New" w:cs="Courier New"/>
-        </w:rPr>
-        <w:t>possibilist</w:t>
-      </w:r>
-      <w:proofErr w:type="spellEnd"/>
-      <w:r>
-        <w:rPr>
-          <w:rFonts w:ascii="Courier New" w:hAnsi="Courier New" w:cs="Courier New"/>
-        </w:rPr>
-        <w:t xml:space="preserve">, de manier waarop de Zweedse epidemioloog Hans </w:t>
-      </w:r>
-      <w:proofErr w:type="spellStart"/>
-      <w:r>
-        <w:rPr>
-          <w:rFonts w:ascii="Courier New" w:hAnsi="Courier New" w:cs="Courier New"/>
-        </w:rPr>
-        <w:t>Rösling</w:t>
-      </w:r>
-      <w:proofErr w:type="spellEnd"/>
-      <w:r>
-        <w:rPr>
-          <w:rFonts w:ascii="Courier New" w:hAnsi="Courier New" w:cs="Courier New"/>
-        </w:rPr>
-        <w:t xml:space="preserve"> en de Canadese cognitief wetenschapper Stephen Pinker het omschreven. De wereld kan beter maar wordt dat niet automatisch. Wij kunnen het zelf beter maken door van fouten te leren. Het gaat om moed en hoop en voor het positieve te kiezen</w:t>
-      </w:r>
-      <w:r>
-        <w:rPr>
-          <w:rFonts w:ascii="Courier New" w:hAnsi="Courier New" w:cs="Courier New"/>
-        </w:rPr>
-        <w:t xml:space="preserve"> en het onmogelijke waarmaken</w:t>
-      </w:r>
-      <w:r>
-        <w:rPr>
-          <w:rFonts w:ascii="Courier New" w:hAnsi="Courier New" w:cs="Courier New"/>
-        </w:rPr>
-        <w:t>.</w:t>
-      </w:r>
-      <w:r>
-        <w:rPr>
-          <w:rFonts w:ascii="Courier New" w:hAnsi="Courier New" w:cs="Courier New"/>
-        </w:rPr>
-        <w:t xml:space="preserve"> Het intellect gebruiken, feiten durven zien en blijven geloven. Of zoals ze schrijft: “Het vermogen van mensen om, als het erop aankomt, samen te werken. De wetenschap. Kunst en cultuur. Verwondering en creativiteit. De waarden van de Verlichting. Het humanisme”. </w:t>
-      </w:r>
     </w:p>
     <w:p>
       <w:pPr>
@@ -842,69 +2538,361 @@
         <w:rPr>
           <w:rFonts w:ascii="Courier New" w:hAnsi="Courier New" w:cs="Courier New"/>
         </w:rPr>
-        <w:t>Wat is het eigenlijk wat ze schreef. Het is geen autobiografie</w:t>
-      </w:r>
-      <w:r>
-        <w:rPr>
-          <w:rFonts w:ascii="Courier New" w:hAnsi="Courier New" w:cs="Courier New"/>
-        </w:rPr>
-        <w:t xml:space="preserve"> of memoires in de strikte zin van het woord</w:t>
-      </w:r>
-      <w:r>
-        <w:rPr>
-          <w:rFonts w:ascii="Courier New" w:hAnsi="Courier New" w:cs="Courier New"/>
-        </w:rPr>
-        <w:t xml:space="preserve">. Ze schrijft over zichzelf en dan </w:t>
-      </w:r>
-      <w:r>
-        <w:rPr>
-          <w:rFonts w:ascii="Courier New" w:hAnsi="Courier New" w:cs="Courier New"/>
-        </w:rPr>
-        <w:t>weer over</w:t>
-      </w:r>
-      <w:r>
-        <w:rPr>
-          <w:rFonts w:ascii="Courier New" w:hAnsi="Courier New" w:cs="Courier New"/>
-        </w:rPr>
-        <w:t xml:space="preserve"> snel over hoe ze over bepaalde zaken denkt. Het zijn schetsen van haar leefwerelden waarin zij zich bewogen heeft</w:t>
-      </w:r>
-      <w:r>
-        <w:rPr>
-          <w:rFonts w:ascii="Courier New" w:hAnsi="Courier New" w:cs="Courier New"/>
-        </w:rPr>
-        <w:t>, met d</w:t>
-      </w:r>
-      <w:r>
-        <w:rPr>
-          <w:rFonts w:ascii="Courier New" w:hAnsi="Courier New" w:cs="Courier New"/>
-        </w:rPr>
-        <w:t xml:space="preserve">aar tussendoor ook nog losse stukjes tekst over personen, projecten en gebeurtenissen en toepasselijke citaten die ze verzamelde. </w:t>
-      </w:r>
-      <w:r>
-        <w:rPr>
-          <w:rFonts w:ascii="Courier New" w:hAnsi="Courier New" w:cs="Courier New"/>
-        </w:rPr>
-        <w:t xml:space="preserve">Het laat zien hoe zij mens is geworden, mild en </w:t>
-      </w:r>
-      <w:proofErr w:type="gramStart"/>
-      <w:r>
-        <w:rPr>
-          <w:rFonts w:ascii="Courier New" w:hAnsi="Courier New" w:cs="Courier New"/>
-        </w:rPr>
-        <w:t>zonder  de</w:t>
-      </w:r>
-      <w:proofErr w:type="gramEnd"/>
-      <w:r>
-        <w:rPr>
-          <w:rFonts w:ascii="Courier New" w:hAnsi="Courier New" w:cs="Courier New"/>
-        </w:rPr>
-        <w:t xml:space="preserve"> waarheid in pacht te hebben. Het is een boek over de kracht van democratische samenlevingen met voortdurende uitwisseling van ideeën, denkbeelden en opvattingen.  </w:t>
+        <w:t xml:space="preserve">Pauwels omschrijft zichzelf </w:t>
+      </w:r>
+      <w:r>
+        <w:rPr>
+          <w:rFonts w:ascii="Courier New" w:hAnsi="Courier New" w:cs="Courier New"/>
+        </w:rPr>
+        <w:t xml:space="preserve">in </w:t>
+      </w:r>
+      <w:r>
+        <w:rPr>
+          <w:rFonts w:ascii="Courier New" w:hAnsi="Courier New" w:cs="Courier New"/>
+          <w:i/>
+          <w:iCs/>
+        </w:rPr>
+        <w:t>Ronduit</w:t>
       </w:r>
       <w:r>
         <w:rPr>
           <w:rFonts w:ascii="Courier New" w:hAnsi="Courier New" w:cs="Courier New"/>
         </w:rPr>
         <w:t xml:space="preserve"> </w:t>
+      </w:r>
+      <w:r>
+        <w:rPr>
+          <w:rFonts w:ascii="Courier New" w:hAnsi="Courier New" w:cs="Courier New"/>
+        </w:rPr>
+        <w:t xml:space="preserve">als radicaal humanist voor wie </w:t>
+      </w:r>
+      <w:r>
+        <w:rPr>
+          <w:rFonts w:ascii="Courier New" w:hAnsi="Courier New" w:cs="Courier New"/>
+        </w:rPr>
+        <w:t xml:space="preserve">de waarden van </w:t>
+      </w:r>
+      <w:r>
+        <w:rPr>
+          <w:rFonts w:ascii="Courier New" w:hAnsi="Courier New" w:cs="Courier New"/>
+        </w:rPr>
+        <w:t xml:space="preserve">vrijheid, gelijkheid en verbondenheid essentieel zijn. Zij </w:t>
+      </w:r>
+      <w:r>
+        <w:rPr>
+          <w:rFonts w:ascii="Courier New" w:hAnsi="Courier New" w:cs="Courier New"/>
+        </w:rPr>
+        <w:t xml:space="preserve">ziet zichzelf als </w:t>
+      </w:r>
+      <w:r>
+        <w:rPr>
+          <w:rFonts w:ascii="Courier New" w:hAnsi="Courier New" w:cs="Courier New"/>
+        </w:rPr>
+        <w:t>kind van de Verlichting</w:t>
+      </w:r>
+      <w:r>
+        <w:rPr>
+          <w:rFonts w:ascii="Courier New" w:hAnsi="Courier New" w:cs="Courier New"/>
+        </w:rPr>
+        <w:t>,</w:t>
+      </w:r>
+      <w:r>
+        <w:rPr>
+          <w:rFonts w:ascii="Courier New" w:hAnsi="Courier New" w:cs="Courier New"/>
+        </w:rPr>
+        <w:t xml:space="preserve"> de 18</w:t>
+      </w:r>
+      <w:r>
+        <w:rPr>
+          <w:rFonts w:ascii="Courier New" w:hAnsi="Courier New" w:cs="Courier New"/>
+          <w:vertAlign w:val="superscript"/>
+        </w:rPr>
+        <w:t>e</w:t>
+      </w:r>
+      <w:r>
+        <w:rPr>
+          <w:rFonts w:ascii="Courier New" w:hAnsi="Courier New" w:cs="Courier New"/>
+        </w:rPr>
+        <w:t xml:space="preserve"> -eeuwse stroming die aan onmondigheid wil ontkomen door het verstand te gebruiken</w:t>
+      </w:r>
+      <w:r>
+        <w:rPr>
+          <w:rFonts w:ascii="Courier New" w:hAnsi="Courier New" w:cs="Courier New"/>
+        </w:rPr>
+        <w:t xml:space="preserve"> en </w:t>
+      </w:r>
+      <w:r>
+        <w:rPr>
+          <w:rFonts w:ascii="Courier New" w:hAnsi="Courier New" w:cs="Courier New"/>
+        </w:rPr>
+        <w:t>het</w:t>
+      </w:r>
+      <w:r>
+        <w:rPr>
+          <w:rFonts w:ascii="Courier New" w:hAnsi="Courier New" w:cs="Courier New"/>
+        </w:rPr>
+        <w:t xml:space="preserve"> durven denken</w:t>
+      </w:r>
+      <w:r>
+        <w:rPr>
+          <w:rFonts w:ascii="Courier New" w:hAnsi="Courier New" w:cs="Courier New"/>
+        </w:rPr>
+        <w:t xml:space="preserve"> vooropzet</w:t>
+      </w:r>
+      <w:r>
+        <w:rPr>
+          <w:rFonts w:ascii="Courier New" w:hAnsi="Courier New" w:cs="Courier New"/>
+        </w:rPr>
+        <w:t>. Dat betekent dat je kritisch staat tegenover wordt aangenomen of beweerd; dat je onpartijdig durft te zijn</w:t>
+      </w:r>
+      <w:r>
+        <w:rPr>
+          <w:rFonts w:ascii="Courier New" w:hAnsi="Courier New" w:cs="Courier New"/>
+        </w:rPr>
+        <w:t xml:space="preserve"> als dat nodig is</w:t>
+      </w:r>
+      <w:r>
+        <w:rPr>
+          <w:rFonts w:ascii="Courier New" w:hAnsi="Courier New" w:cs="Courier New"/>
+        </w:rPr>
+        <w:t xml:space="preserve">; dat je door uitwisseling van ideeën en argumenten elkaar </w:t>
+      </w:r>
+      <w:r>
+        <w:rPr>
+          <w:rFonts w:ascii="Courier New" w:hAnsi="Courier New" w:cs="Courier New"/>
+        </w:rPr>
+        <w:t xml:space="preserve">kunt </w:t>
+      </w:r>
+      <w:r>
+        <w:rPr>
+          <w:rFonts w:ascii="Courier New" w:hAnsi="Courier New" w:cs="Courier New"/>
+        </w:rPr>
+        <w:t xml:space="preserve">begrijpen en dat we </w:t>
+      </w:r>
+      <w:r>
+        <w:rPr>
+          <w:rFonts w:ascii="Courier New" w:hAnsi="Courier New" w:cs="Courier New"/>
+        </w:rPr>
+        <w:t xml:space="preserve">er </w:t>
+      </w:r>
+      <w:r>
+        <w:rPr>
+          <w:rFonts w:ascii="Courier New" w:hAnsi="Courier New" w:cs="Courier New"/>
+        </w:rPr>
+        <w:t xml:space="preserve">vertrouwen </w:t>
+      </w:r>
+      <w:r>
+        <w:rPr>
+          <w:rFonts w:ascii="Courier New" w:hAnsi="Courier New" w:cs="Courier New"/>
+        </w:rPr>
+        <w:t xml:space="preserve">in hebben </w:t>
+      </w:r>
+      <w:r>
+        <w:rPr>
+          <w:rFonts w:ascii="Courier New" w:hAnsi="Courier New" w:cs="Courier New"/>
+        </w:rPr>
+        <w:t xml:space="preserve">dat we problemen kunnen analyseren en oplossingen kunnen vinden. En misschien wel vooral </w:t>
+      </w:r>
+      <w:r>
+        <w:rPr>
+          <w:rFonts w:ascii="Courier New" w:hAnsi="Courier New" w:cs="Courier New"/>
+        </w:rPr>
+        <w:t xml:space="preserve">ook </w:t>
+      </w:r>
+      <w:r>
+        <w:rPr>
+          <w:rFonts w:ascii="Courier New" w:hAnsi="Courier New" w:cs="Courier New"/>
+        </w:rPr>
+        <w:t xml:space="preserve">dat we </w:t>
+      </w:r>
+      <w:r>
+        <w:rPr>
+          <w:rFonts w:ascii="Courier New" w:hAnsi="Courier New" w:cs="Courier New"/>
+          <w:i/>
+          <w:iCs/>
+        </w:rPr>
+        <w:t>kunnen</w:t>
+      </w:r>
+      <w:r>
+        <w:rPr>
+          <w:rFonts w:ascii="Courier New" w:hAnsi="Courier New" w:cs="Courier New"/>
+        </w:rPr>
+        <w:t xml:space="preserve"> veranderen en de wereld </w:t>
+      </w:r>
+      <w:r>
+        <w:rPr>
+          <w:rFonts w:ascii="Courier New" w:hAnsi="Courier New" w:cs="Courier New"/>
+          <w:i/>
+          <w:iCs/>
+        </w:rPr>
+        <w:t>kunnen</w:t>
+      </w:r>
+      <w:r>
+        <w:rPr>
+          <w:rFonts w:ascii="Courier New" w:hAnsi="Courier New" w:cs="Courier New"/>
+        </w:rPr>
+        <w:t xml:space="preserve"> verbeteren. Ze omschrijft zichzelf als </w:t>
+      </w:r>
+      <w:proofErr w:type="spellStart"/>
+      <w:r>
+        <w:rPr>
+          <w:rFonts w:ascii="Courier New" w:hAnsi="Courier New" w:cs="Courier New"/>
+        </w:rPr>
+        <w:t>possibilist</w:t>
+      </w:r>
+      <w:proofErr w:type="spellEnd"/>
+      <w:r>
+        <w:rPr>
+          <w:rFonts w:ascii="Courier New" w:hAnsi="Courier New" w:cs="Courier New"/>
+        </w:rPr>
+        <w:t xml:space="preserve">, </w:t>
+      </w:r>
+      <w:r>
+        <w:rPr>
+          <w:rFonts w:ascii="Courier New" w:hAnsi="Courier New" w:cs="Courier New"/>
+        </w:rPr>
+        <w:t>zoals ook</w:t>
+      </w:r>
+      <w:r>
+        <w:rPr>
+          <w:rFonts w:ascii="Courier New" w:hAnsi="Courier New" w:cs="Courier New"/>
+        </w:rPr>
+        <w:t xml:space="preserve"> de Zweedse epidemioloog Hans </w:t>
+      </w:r>
+      <w:proofErr w:type="spellStart"/>
+      <w:r>
+        <w:rPr>
+          <w:rFonts w:ascii="Courier New" w:hAnsi="Courier New" w:cs="Courier New"/>
+        </w:rPr>
+        <w:t>Rösling</w:t>
+      </w:r>
+      <w:proofErr w:type="spellEnd"/>
+      <w:r>
+        <w:rPr>
+          <w:rFonts w:ascii="Courier New" w:hAnsi="Courier New" w:cs="Courier New"/>
+        </w:rPr>
+        <w:t xml:space="preserve"> en de Canadese cognitief wetenschapper Stephen Pinker </w:t>
+      </w:r>
+      <w:r>
+        <w:rPr>
+          <w:rFonts w:ascii="Courier New" w:hAnsi="Courier New" w:cs="Courier New"/>
+        </w:rPr>
+        <w:t>zichzelf</w:t>
+      </w:r>
+      <w:r>
+        <w:rPr>
+          <w:rFonts w:ascii="Courier New" w:hAnsi="Courier New" w:cs="Courier New"/>
+        </w:rPr>
+        <w:t xml:space="preserve"> omschreven. De wereld kan beter</w:t>
+      </w:r>
+      <w:r>
+        <w:rPr>
+          <w:rFonts w:ascii="Courier New" w:hAnsi="Courier New" w:cs="Courier New"/>
+        </w:rPr>
+        <w:t>,</w:t>
+      </w:r>
+      <w:r>
+        <w:rPr>
+          <w:rFonts w:ascii="Courier New" w:hAnsi="Courier New" w:cs="Courier New"/>
+        </w:rPr>
+        <w:t xml:space="preserve"> maar wordt dat niet automatisch. Wij kunnen het zelf beter maken door van fouten te leren. </w:t>
+      </w:r>
+      <w:r>
+        <w:rPr>
+          <w:rFonts w:ascii="Courier New" w:hAnsi="Courier New" w:cs="Courier New"/>
+        </w:rPr>
+        <w:t xml:space="preserve">Dan </w:t>
+      </w:r>
+      <w:r>
+        <w:rPr>
+          <w:rFonts w:ascii="Courier New" w:hAnsi="Courier New" w:cs="Courier New"/>
+        </w:rPr>
+        <w:t xml:space="preserve">gaat </w:t>
+      </w:r>
+      <w:r>
+        <w:rPr>
+          <w:rFonts w:ascii="Courier New" w:hAnsi="Courier New" w:cs="Courier New"/>
+        </w:rPr>
+        <w:t xml:space="preserve">het </w:t>
+      </w:r>
+      <w:r>
+        <w:rPr>
+          <w:rFonts w:ascii="Courier New" w:hAnsi="Courier New" w:cs="Courier New"/>
+        </w:rPr>
+        <w:t>om moed en hoop</w:t>
+      </w:r>
+      <w:r>
+        <w:rPr>
+          <w:rFonts w:ascii="Courier New" w:hAnsi="Courier New" w:cs="Courier New"/>
+        </w:rPr>
+        <w:t>,</w:t>
+      </w:r>
+      <w:r>
+        <w:rPr>
+          <w:rFonts w:ascii="Courier New" w:hAnsi="Courier New" w:cs="Courier New"/>
+        </w:rPr>
+        <w:t xml:space="preserve"> het </w:t>
+      </w:r>
+      <w:r>
+        <w:rPr>
+          <w:rFonts w:ascii="Courier New" w:hAnsi="Courier New" w:cs="Courier New"/>
+        </w:rPr>
+        <w:t xml:space="preserve">kiezen voor het </w:t>
+      </w:r>
+      <w:r>
+        <w:rPr>
+          <w:rFonts w:ascii="Courier New" w:hAnsi="Courier New" w:cs="Courier New"/>
+        </w:rPr>
+        <w:t xml:space="preserve">positieve </w:t>
+      </w:r>
+      <w:r>
+        <w:rPr>
+          <w:rFonts w:ascii="Courier New" w:hAnsi="Courier New" w:cs="Courier New"/>
+        </w:rPr>
+        <w:t>en het onmogelijke waarmaken</w:t>
+      </w:r>
+      <w:r>
+        <w:rPr>
+          <w:rFonts w:ascii="Courier New" w:hAnsi="Courier New" w:cs="Courier New"/>
+        </w:rPr>
+        <w:t>.</w:t>
+      </w:r>
+      <w:r>
+        <w:rPr>
+          <w:rFonts w:ascii="Courier New" w:hAnsi="Courier New" w:cs="Courier New"/>
+        </w:rPr>
+        <w:t xml:space="preserve"> </w:t>
+      </w:r>
+      <w:r>
+        <w:rPr>
+          <w:rFonts w:ascii="Courier New" w:hAnsi="Courier New" w:cs="Courier New"/>
+        </w:rPr>
+        <w:t>H</w:t>
+      </w:r>
+      <w:r>
+        <w:rPr>
+          <w:rFonts w:ascii="Courier New" w:hAnsi="Courier New" w:cs="Courier New"/>
+        </w:rPr>
+        <w:t>et intellect gebruiken, feiten durven zien en blijven geloven. Of</w:t>
+      </w:r>
+      <w:r>
+        <w:rPr>
+          <w:rFonts w:ascii="Courier New" w:hAnsi="Courier New" w:cs="Courier New"/>
+        </w:rPr>
+        <w:t>,</w:t>
+      </w:r>
+      <w:r>
+        <w:rPr>
+          <w:rFonts w:ascii="Courier New" w:hAnsi="Courier New" w:cs="Courier New"/>
+        </w:rPr>
+        <w:t xml:space="preserve"> zoals ze schrijft: “Het vermogen van mensen om, als het erop aankomt, samen te werken. De wetenschap. Kunst en </w:t>
+      </w:r>
+      <w:r>
+        <w:rPr>
+          <w:rFonts w:ascii="Courier New" w:hAnsi="Courier New" w:cs="Courier New"/>
+        </w:rPr>
+        <w:lastRenderedPageBreak/>
+        <w:t xml:space="preserve">cultuur. Verwondering en creativiteit. De waarden van de Verlichting. Het humanisme”. </w:t>
       </w:r>
     </w:p>
     <w:p>
@@ -914,38 +2902,200 @@
           <w:rFonts w:ascii="Courier New" w:hAnsi="Courier New" w:cs="Courier New"/>
         </w:rPr>
       </w:pPr>
-    </w:p>
-    <w:p>
-      <w:pPr>
-        <w:spacing w:line="360" w:lineRule="auto"/>
-        <w:rPr>
-          <w:rFonts w:ascii="Courier New" w:hAnsi="Courier New" w:cs="Courier New"/>
-        </w:rPr>
-      </w:pPr>
-    </w:p>
-    <w:p>
-      <w:pPr>
-        <w:spacing w:line="360" w:lineRule="auto"/>
-        <w:rPr>
-          <w:rFonts w:ascii="Courier New" w:hAnsi="Courier New" w:cs="Courier New"/>
-        </w:rPr>
-      </w:pPr>
-    </w:p>
-    <w:p>
-      <w:pPr>
-        <w:spacing w:line="360" w:lineRule="auto"/>
-        <w:rPr>
-          <w:rFonts w:ascii="Courier New" w:hAnsi="Courier New" w:cs="Courier New"/>
-        </w:rPr>
-      </w:pPr>
-    </w:p>
-    <w:p>
-      <w:pPr>
-        <w:spacing w:line="360" w:lineRule="auto"/>
-        <w:rPr>
-          <w:rFonts w:ascii="Courier New" w:hAnsi="Courier New" w:cs="Courier New"/>
-        </w:rPr>
-      </w:pPr>
+      <w:r>
+        <w:rPr>
+          <w:rFonts w:ascii="Courier New" w:hAnsi="Courier New" w:cs="Courier New"/>
+        </w:rPr>
+        <w:t>Wat is het eigenlijk wat ze schreef</w:t>
+      </w:r>
+      <w:r>
+        <w:rPr>
+          <w:rFonts w:ascii="Courier New" w:hAnsi="Courier New" w:cs="Courier New"/>
+        </w:rPr>
+        <w:t>?</w:t>
+      </w:r>
+      <w:r>
+        <w:rPr>
+          <w:rFonts w:ascii="Courier New" w:hAnsi="Courier New" w:cs="Courier New"/>
+        </w:rPr>
+        <w:t xml:space="preserve"> Het is geen autobiografie</w:t>
+      </w:r>
+      <w:r>
+        <w:rPr>
+          <w:rFonts w:ascii="Courier New" w:hAnsi="Courier New" w:cs="Courier New"/>
+        </w:rPr>
+        <w:t xml:space="preserve"> of memoires in de strikte zin van het woord</w:t>
+      </w:r>
+      <w:r>
+        <w:rPr>
+          <w:rFonts w:ascii="Courier New" w:hAnsi="Courier New" w:cs="Courier New"/>
+        </w:rPr>
+        <w:t xml:space="preserve">. </w:t>
+      </w:r>
+      <w:r>
+        <w:rPr>
+          <w:rFonts w:ascii="Courier New" w:hAnsi="Courier New" w:cs="Courier New"/>
+        </w:rPr>
+        <w:t xml:space="preserve">Je krijgt wel een beeld van haar levensloop en ze roept wel soms herinneringen op aan bepaalde gebeurtenissen in haar leven. </w:t>
+      </w:r>
+      <w:r>
+        <w:rPr>
+          <w:rFonts w:ascii="Courier New" w:hAnsi="Courier New" w:cs="Courier New"/>
+        </w:rPr>
+        <w:t xml:space="preserve">Ze schrijft over zichzelf en dan </w:t>
+      </w:r>
+      <w:r>
+        <w:rPr>
+          <w:rFonts w:ascii="Courier New" w:hAnsi="Courier New" w:cs="Courier New"/>
+        </w:rPr>
+        <w:t>weer over</w:t>
+      </w:r>
+      <w:r>
+        <w:rPr>
+          <w:rFonts w:ascii="Courier New" w:hAnsi="Courier New" w:cs="Courier New"/>
+        </w:rPr>
+        <w:t xml:space="preserve"> snel over hoe ze over bepaalde zaken denkt. </w:t>
+      </w:r>
+      <w:r>
+        <w:rPr>
+          <w:rFonts w:ascii="Courier New" w:hAnsi="Courier New" w:cs="Courier New"/>
+        </w:rPr>
+        <w:t xml:space="preserve">Overpeinzingen noemt ze het zelf. </w:t>
+      </w:r>
+      <w:r>
+        <w:rPr>
+          <w:rFonts w:ascii="Courier New" w:hAnsi="Courier New" w:cs="Courier New"/>
+        </w:rPr>
+        <w:t xml:space="preserve">Het zijn schetsen </w:t>
+      </w:r>
+      <w:r>
+        <w:rPr>
+          <w:rFonts w:ascii="Courier New" w:hAnsi="Courier New" w:cs="Courier New"/>
+        </w:rPr>
+        <w:t xml:space="preserve">vooral </w:t>
+      </w:r>
+      <w:r>
+        <w:rPr>
+          <w:rFonts w:ascii="Courier New" w:hAnsi="Courier New" w:cs="Courier New"/>
+        </w:rPr>
+        <w:t xml:space="preserve">van </w:t>
+      </w:r>
+      <w:r>
+        <w:rPr>
+          <w:rFonts w:ascii="Courier New" w:hAnsi="Courier New" w:cs="Courier New"/>
+        </w:rPr>
+        <w:t>de</w:t>
+      </w:r>
+      <w:r>
+        <w:rPr>
+          <w:rFonts w:ascii="Courier New" w:hAnsi="Courier New" w:cs="Courier New"/>
+        </w:rPr>
+        <w:t xml:space="preserve"> leefwerelden waarin zij zich bewogen heeft</w:t>
+      </w:r>
+      <w:r>
+        <w:rPr>
+          <w:rFonts w:ascii="Courier New" w:hAnsi="Courier New" w:cs="Courier New"/>
+        </w:rPr>
+        <w:t xml:space="preserve"> en haar gedachten daarover</w:t>
+      </w:r>
+      <w:r>
+        <w:rPr>
+          <w:rFonts w:ascii="Courier New" w:hAnsi="Courier New" w:cs="Courier New"/>
+        </w:rPr>
+        <w:t>.</w:t>
+      </w:r>
+      <w:r>
+        <w:rPr>
+          <w:rFonts w:ascii="Courier New" w:hAnsi="Courier New" w:cs="Courier New"/>
+        </w:rPr>
+        <w:t xml:space="preserve"> M</w:t>
+      </w:r>
+      <w:r>
+        <w:rPr>
+          <w:rFonts w:ascii="Courier New" w:hAnsi="Courier New" w:cs="Courier New"/>
+        </w:rPr>
+        <w:t>et d</w:t>
+      </w:r>
+      <w:r>
+        <w:rPr>
+          <w:rFonts w:ascii="Courier New" w:hAnsi="Courier New" w:cs="Courier New"/>
+        </w:rPr>
+        <w:t xml:space="preserve">aar tussendoor ook nog losse stukjes tekst over personen, projecten en gebeurtenissen en toepasselijke citaten die ze verzamelde. </w:t>
+      </w:r>
+      <w:r>
+        <w:rPr>
+          <w:rFonts w:ascii="Courier New" w:hAnsi="Courier New" w:cs="Courier New"/>
+          <w:i/>
+          <w:iCs/>
+        </w:rPr>
+        <w:t>Ronduit</w:t>
+      </w:r>
+      <w:r>
+        <w:rPr>
+          <w:rFonts w:ascii="Courier New" w:hAnsi="Courier New" w:cs="Courier New"/>
+        </w:rPr>
+        <w:t xml:space="preserve"> </w:t>
+      </w:r>
+      <w:r>
+        <w:rPr>
+          <w:rFonts w:ascii="Courier New" w:hAnsi="Courier New" w:cs="Courier New"/>
+        </w:rPr>
+        <w:t xml:space="preserve">laat zien hoe zij mens is geworden, </w:t>
+      </w:r>
+      <w:r>
+        <w:rPr>
+          <w:rFonts w:ascii="Courier New" w:hAnsi="Courier New" w:cs="Courier New"/>
+        </w:rPr>
+        <w:t xml:space="preserve">scherp, </w:t>
+      </w:r>
+      <w:r>
+        <w:rPr>
+          <w:rFonts w:ascii="Courier New" w:hAnsi="Courier New" w:cs="Courier New"/>
+        </w:rPr>
+        <w:t xml:space="preserve">mild en </w:t>
+      </w:r>
+      <w:r>
+        <w:rPr>
+          <w:rFonts w:ascii="Courier New" w:hAnsi="Courier New" w:cs="Courier New"/>
+        </w:rPr>
+        <w:t xml:space="preserve">verwonderd, </w:t>
+      </w:r>
+      <w:r>
+        <w:rPr>
+          <w:rFonts w:ascii="Courier New" w:hAnsi="Courier New" w:cs="Courier New"/>
+        </w:rPr>
+        <w:t xml:space="preserve">zonder de waarheid in pacht te hebben. Het is een boek </w:t>
+      </w:r>
+      <w:r>
+        <w:rPr>
+          <w:rFonts w:ascii="Courier New" w:hAnsi="Courier New" w:cs="Courier New"/>
+        </w:rPr>
+        <w:t xml:space="preserve">ook </w:t>
+      </w:r>
+      <w:r>
+        <w:rPr>
+          <w:rFonts w:ascii="Courier New" w:hAnsi="Courier New" w:cs="Courier New"/>
+        </w:rPr>
+        <w:t>over de kracht van democratische samenlevingen met voortdurende uitwisseling van ideeën, denkbeelden en opvattingen.</w:t>
+      </w:r>
+      <w:r>
+        <w:rPr>
+          <w:rFonts w:ascii="Courier New" w:hAnsi="Courier New" w:cs="Courier New"/>
+        </w:rPr>
+        <w:t xml:space="preserve"> Prachtig om deze levenslustige humanist na haar dood te leren kennen.</w:t>
+      </w:r>
+      <w:r>
+        <w:rPr>
+          <w:rFonts w:ascii="Courier New" w:hAnsi="Courier New" w:cs="Courier New"/>
+        </w:rPr>
+        <w:t xml:space="preserve">  </w:t>
+      </w:r>
+      <w:r>
+        <w:rPr>
+          <w:rFonts w:ascii="Courier New" w:hAnsi="Courier New" w:cs="Courier New"/>
+        </w:rPr>
+        <w:t xml:space="preserve"> </w:t>
+      </w:r>
     </w:p>
     <w:p>
       <w:pPr>

</xml_diff>